<commit_message>
use rl to optimize svm
</commit_message>
<xml_diff>
--- a/新建 DOCX 文档.docx
+++ b/新建 DOCX 文档.docx
@@ -406,7 +406,7 @@
           <w:lang w:val="en-US" w:eastAsia="zh-CN"/>
         </w:rPr>
         <w:object>
-          <v:shape id="_x0000_i1025" o:spt="75" type="#_x0000_t75" style="height:271.3pt;width:299.8pt;" o:ole="t" filled="f" o:preferrelative="t" stroked="f" coordsize="21600,21600">
+          <v:shape id="_x0000_i1025" o:spt="75" alt="" type="#_x0000_t75" style="height:203.8pt;width:207.85pt;" o:ole="t" filled="f" o:preferrelative="t" stroked="f" coordsize="21600,21600">
             <v:path/>
             <v:fill on="f" focussize="0,0"/>
             <v:stroke on="f"/>
@@ -904,6 +904,473 @@
     <w:p>
       <w:pPr>
         <w:numPr>
+          <w:numId w:val="0"/>
+        </w:numPr>
+        <w:rPr>
+          <w:rFonts w:hint="eastAsia" w:ascii="Georgia" w:hAnsi="Georgia" w:eastAsia="宋体" w:cs="Georgia"/>
+          <w:i w:val="0"/>
+          <w:iCs w:val="0"/>
+          <w:color w:val="333333"/>
+          <w:spacing w:val="0"/>
+          <w:sz w:val="21"/>
+          <w:szCs w:val="21"/>
+          <w:shd w:val="clear" w:fill="FCFCFC"/>
+          <w:lang w:val="en-US" w:eastAsia="zh-CN"/>
+        </w:rPr>
+      </w:pPr>
+    </w:p>
+    <w:p>
+      <w:pPr>
+        <w:numPr>
+          <w:ilvl w:val="0"/>
+          <w:numId w:val="2"/>
+        </w:numPr>
+        <w:rPr>
+          <w:rFonts w:hint="eastAsia" w:ascii="Georgia" w:hAnsi="Georgia" w:eastAsia="宋体" w:cs="Georgia"/>
+          <w:i w:val="0"/>
+          <w:iCs w:val="0"/>
+          <w:color w:val="333333"/>
+          <w:spacing w:val="0"/>
+          <w:sz w:val="21"/>
+          <w:szCs w:val="21"/>
+          <w:shd w:val="clear" w:fill="FCFCFC"/>
+          <w:lang w:val="en-US" w:eastAsia="zh-CN"/>
+        </w:rPr>
+      </w:pPr>
+      <w:r>
+        <w:rPr>
+          <w:rFonts w:hint="eastAsia" w:ascii="Georgia" w:hAnsi="Georgia" w:eastAsia="宋体" w:cs="Georgia"/>
+          <w:i w:val="0"/>
+          <w:iCs w:val="0"/>
+          <w:color w:val="333333"/>
+          <w:spacing w:val="0"/>
+          <w:sz w:val="21"/>
+          <w:szCs w:val="21"/>
+          <w:shd w:val="clear" w:fill="FCFCFC"/>
+          <w:lang w:val="en-US" w:eastAsia="zh-CN"/>
+        </w:rPr>
+        <w:t>Learning</w:t>
+      </w:r>
+    </w:p>
+    <w:p>
+      <w:pPr>
+        <w:numPr>
+          <w:ilvl w:val="0"/>
+          <w:numId w:val="0"/>
+        </w:numPr>
+        <w:rPr>
+          <w:rFonts w:hint="eastAsia" w:ascii="Georgia" w:hAnsi="Georgia" w:eastAsia="宋体" w:cs="Georgia"/>
+          <w:i w:val="0"/>
+          <w:iCs w:val="0"/>
+          <w:color w:val="333333"/>
+          <w:spacing w:val="0"/>
+          <w:sz w:val="21"/>
+          <w:szCs w:val="21"/>
+          <w:shd w:val="clear" w:fill="FCFCFC"/>
+          <w:lang w:val="en-US" w:eastAsia="zh-CN"/>
+        </w:rPr>
+      </w:pPr>
+      <w:r>
+        <w:rPr>
+          <w:rFonts w:hint="eastAsia" w:ascii="Georgia" w:hAnsi="Georgia" w:eastAsia="宋体" w:cs="Georgia"/>
+          <w:i w:val="0"/>
+          <w:iCs w:val="0"/>
+          <w:color w:val="333333"/>
+          <w:spacing w:val="0"/>
+          <w:sz w:val="21"/>
+          <w:szCs w:val="21"/>
+          <w:shd w:val="clear" w:fill="FCFCFC"/>
+          <w:lang w:val="en-US" w:eastAsia="zh-CN"/>
+        </w:rPr>
+        <w:t>Q-learning是一种基于值迭代的强化学习算法，它用于解决马尔可夫决策过程（Markov Decision Process，MDP）问题。在Q-learning中，我们使用一个称为Q表的数据结构来表示每个状态和动作对应的Q值，这些Q值用于指导智能体在环境中做出决策。</w:t>
+      </w:r>
+    </w:p>
+    <w:p>
+      <w:pPr>
+        <w:numPr>
+          <w:ilvl w:val="0"/>
+          <w:numId w:val="0"/>
+        </w:numPr>
+        <w:rPr>
+          <w:rFonts w:hint="eastAsia" w:ascii="Georgia" w:hAnsi="Georgia" w:eastAsia="宋体" w:cs="Georgia"/>
+          <w:i w:val="0"/>
+          <w:iCs w:val="0"/>
+          <w:color w:val="333333"/>
+          <w:spacing w:val="0"/>
+          <w:sz w:val="21"/>
+          <w:szCs w:val="21"/>
+          <w:shd w:val="clear" w:fill="FCFCFC"/>
+          <w:lang w:val="en-US" w:eastAsia="zh-CN"/>
+        </w:rPr>
+      </w:pPr>
+      <w:r>
+        <w:rPr>
+          <w:rFonts w:hint="eastAsia" w:ascii="Georgia" w:hAnsi="Georgia" w:eastAsia="宋体" w:cs="Georgia"/>
+          <w:i w:val="0"/>
+          <w:iCs w:val="0"/>
+          <w:color w:val="333333"/>
+          <w:spacing w:val="0"/>
+          <w:sz w:val="21"/>
+          <w:szCs w:val="21"/>
+          <w:shd w:val="clear" w:fill="FCFCFC"/>
+          <w:lang w:val="en-US" w:eastAsia="zh-CN"/>
+        </w:rPr>
+        <w:t>Q表是一个二维表格，行表示状态，列表示动作，每个表格单元格(i, j)表示在状态i下采取动作j所对应的Q值。初始时，Q表可以是随机初始化的，或者初始化为某个固定值，具体取决于问题的性质和问题域。</w:t>
+      </w:r>
+    </w:p>
+    <w:p>
+      <w:pPr>
+        <w:numPr>
+          <w:ilvl w:val="0"/>
+          <w:numId w:val="0"/>
+        </w:numPr>
+        <w:rPr>
+          <w:rFonts w:hint="default" w:ascii="Georgia" w:hAnsi="Georgia" w:eastAsia="宋体" w:cs="Georgia"/>
+          <w:i w:val="0"/>
+          <w:iCs w:val="0"/>
+          <w:color w:val="333333"/>
+          <w:spacing w:val="0"/>
+          <w:sz w:val="21"/>
+          <w:szCs w:val="21"/>
+          <w:shd w:val="clear" w:fill="FCFCFC"/>
+          <w:lang w:val="en-US" w:eastAsia="zh-CN"/>
+        </w:rPr>
+      </w:pPr>
+      <w:r>
+        <w:rPr>
+          <w:rFonts w:hint="eastAsia" w:ascii="Georgia" w:hAnsi="Georgia" w:eastAsia="宋体" w:cs="Georgia"/>
+          <w:i w:val="0"/>
+          <w:iCs w:val="0"/>
+          <w:color w:val="333333"/>
+          <w:spacing w:val="0"/>
+          <w:sz w:val="21"/>
+          <w:szCs w:val="21"/>
+          <w:shd w:val="clear" w:fill="FCFCFC"/>
+          <w:lang w:val="en-US" w:eastAsia="zh-CN"/>
+        </w:rPr>
+        <w:t>Q表设计：</w:t>
+      </w:r>
+    </w:p>
+    <w:p>
+      <w:pPr>
+        <w:numPr>
+          <w:ilvl w:val="0"/>
+          <w:numId w:val="0"/>
+        </w:numPr>
+        <w:rPr>
+          <w:rFonts w:hint="eastAsia" w:ascii="Georgia" w:hAnsi="Georgia" w:eastAsia="宋体" w:cs="Georgia"/>
+          <w:i w:val="0"/>
+          <w:iCs w:val="0"/>
+          <w:color w:val="333333"/>
+          <w:spacing w:val="0"/>
+          <w:sz w:val="21"/>
+          <w:szCs w:val="21"/>
+          <w:shd w:val="clear" w:fill="FCFCFC"/>
+          <w:lang w:val="en-US" w:eastAsia="zh-CN"/>
+        </w:rPr>
+      </w:pPr>
+      <w:r>
+        <w:rPr>
+          <w:rFonts w:hint="eastAsia" w:ascii="Georgia" w:hAnsi="Georgia" w:eastAsia="宋体" w:cs="Georgia"/>
+          <w:i w:val="0"/>
+          <w:iCs w:val="0"/>
+          <w:color w:val="333333"/>
+          <w:spacing w:val="0"/>
+          <w:sz w:val="21"/>
+          <w:szCs w:val="21"/>
+          <w:shd w:val="clear" w:fill="FCFCFC"/>
+          <w:lang w:val="en-US" w:eastAsia="zh-CN"/>
+        </w:rPr>
+        <w:t>1. 确定状态空间（State Space）：首先，你需要明确定义智能体可能会遇到的所有状态。状态可以是离散的，也可以是连续的。如果状态空间较大，可以考虑使用函数逼近方法来近似Q值，而不是使用Q表。</w:t>
+      </w:r>
+    </w:p>
+    <w:p>
+      <w:pPr>
+        <w:numPr>
+          <w:ilvl w:val="0"/>
+          <w:numId w:val="0"/>
+        </w:numPr>
+        <w:rPr>
+          <w:rFonts w:hint="eastAsia" w:ascii="Georgia" w:hAnsi="Georgia" w:eastAsia="宋体" w:cs="Georgia"/>
+          <w:i w:val="0"/>
+          <w:iCs w:val="0"/>
+          <w:color w:val="333333"/>
+          <w:spacing w:val="0"/>
+          <w:sz w:val="21"/>
+          <w:szCs w:val="21"/>
+          <w:shd w:val="clear" w:fill="FCFCFC"/>
+          <w:lang w:val="en-US" w:eastAsia="zh-CN"/>
+        </w:rPr>
+      </w:pPr>
+      <w:r>
+        <w:rPr>
+          <w:rFonts w:hint="eastAsia" w:ascii="Georgia" w:hAnsi="Georgia" w:eastAsia="宋体" w:cs="Georgia"/>
+          <w:i w:val="0"/>
+          <w:iCs w:val="0"/>
+          <w:color w:val="333333"/>
+          <w:spacing w:val="0"/>
+          <w:sz w:val="21"/>
+          <w:szCs w:val="21"/>
+          <w:shd w:val="clear" w:fill="FCFCFC"/>
+          <w:lang w:val="en-US" w:eastAsia="zh-CN"/>
+        </w:rPr>
+        <w:t>2. 确定动作空间（Action Space）：定义智能体可能采取的所有动作。与状态空间类似，动作可以是离散的或连续的。</w:t>
+      </w:r>
+    </w:p>
+    <w:p>
+      <w:pPr>
+        <w:numPr>
+          <w:ilvl w:val="0"/>
+          <w:numId w:val="0"/>
+        </w:numPr>
+        <w:rPr>
+          <w:rFonts w:hint="eastAsia" w:ascii="Georgia" w:hAnsi="Georgia" w:eastAsia="宋体" w:cs="Georgia"/>
+          <w:i w:val="0"/>
+          <w:iCs w:val="0"/>
+          <w:color w:val="333333"/>
+          <w:spacing w:val="0"/>
+          <w:sz w:val="21"/>
+          <w:szCs w:val="21"/>
+          <w:shd w:val="clear" w:fill="FCFCFC"/>
+          <w:lang w:val="en-US" w:eastAsia="zh-CN"/>
+        </w:rPr>
+      </w:pPr>
+      <w:r>
+        <w:rPr>
+          <w:rFonts w:hint="eastAsia" w:ascii="Georgia" w:hAnsi="Georgia" w:eastAsia="宋体" w:cs="Georgia"/>
+          <w:i w:val="0"/>
+          <w:iCs w:val="0"/>
+          <w:color w:val="333333"/>
+          <w:spacing w:val="0"/>
+          <w:sz w:val="21"/>
+          <w:szCs w:val="21"/>
+          <w:shd w:val="clear" w:fill="FCFCFC"/>
+          <w:lang w:val="en-US" w:eastAsia="zh-CN"/>
+        </w:rPr>
+        <w:t>3. 初始化Q表：创建一个二维数组，行数等于状态空间大小，列数等于动作空间大小。将Q表中的所有元素初始化为一个较小的随机值或者一个固定的初始值。</w:t>
+      </w:r>
+    </w:p>
+    <w:p>
+      <w:pPr>
+        <w:numPr>
+          <w:ilvl w:val="0"/>
+          <w:numId w:val="0"/>
+        </w:numPr>
+        <w:rPr>
+          <w:rFonts w:hint="eastAsia" w:ascii="Georgia" w:hAnsi="Georgia" w:eastAsia="宋体" w:cs="Georgia"/>
+          <w:i w:val="0"/>
+          <w:iCs w:val="0"/>
+          <w:color w:val="333333"/>
+          <w:spacing w:val="0"/>
+          <w:sz w:val="21"/>
+          <w:szCs w:val="21"/>
+          <w:shd w:val="clear" w:fill="FCFCFC"/>
+          <w:lang w:val="en-US" w:eastAsia="zh-CN"/>
+        </w:rPr>
+      </w:pPr>
+      <w:r>
+        <w:rPr>
+          <w:rFonts w:hint="eastAsia" w:ascii="Georgia" w:hAnsi="Georgia" w:eastAsia="宋体" w:cs="Georgia"/>
+          <w:i w:val="0"/>
+          <w:iCs w:val="0"/>
+          <w:color w:val="333333"/>
+          <w:spacing w:val="0"/>
+          <w:sz w:val="21"/>
+          <w:szCs w:val="21"/>
+          <w:shd w:val="clear" w:fill="FCFCFC"/>
+          <w:lang w:val="en-US" w:eastAsia="zh-CN"/>
+        </w:rPr>
+        <w:t>4. 定义奖励函数（Reward Function）：奖励函数用于给智能体在执行动作后提供即时反馈。通过奖励函数，我们可以衡量每一步的好坏，并帮助智能体逐渐学会最优策略。奖励函数可以根据问题的需求来定义。</w:t>
+      </w:r>
+    </w:p>
+    <w:p>
+      <w:pPr>
+        <w:numPr>
+          <w:ilvl w:val="0"/>
+          <w:numId w:val="0"/>
+        </w:numPr>
+        <w:rPr>
+          <w:rFonts w:hint="eastAsia" w:ascii="Georgia" w:hAnsi="Georgia" w:eastAsia="宋体" w:cs="Georgia"/>
+          <w:i w:val="0"/>
+          <w:iCs w:val="0"/>
+          <w:color w:val="333333"/>
+          <w:spacing w:val="0"/>
+          <w:sz w:val="21"/>
+          <w:szCs w:val="21"/>
+          <w:shd w:val="clear" w:fill="FCFCFC"/>
+          <w:lang w:val="en-US" w:eastAsia="zh-CN"/>
+        </w:rPr>
+      </w:pPr>
+      <w:r>
+        <w:rPr>
+          <w:rFonts w:hint="eastAsia" w:ascii="Georgia" w:hAnsi="Georgia" w:eastAsia="宋体" w:cs="Georgia"/>
+          <w:i w:val="0"/>
+          <w:iCs w:val="0"/>
+          <w:color w:val="333333"/>
+          <w:spacing w:val="0"/>
+          <w:sz w:val="21"/>
+          <w:szCs w:val="21"/>
+          <w:shd w:val="clear" w:fill="FCFCFC"/>
+          <w:lang w:val="en-US" w:eastAsia="zh-CN"/>
+        </w:rPr>
+        <w:t>5. 更新Q值：在Q-learning算法的训练过程中，智能体会根据当前的状态和奖励来更新Q表的值。更新Q值的公式如下：</w:t>
+      </w:r>
+    </w:p>
+    <w:p>
+      <w:pPr>
+        <w:numPr>
+          <w:ilvl w:val="0"/>
+          <w:numId w:val="0"/>
+        </w:numPr>
+        <w:rPr>
+          <w:rFonts w:hint="eastAsia" w:ascii="Georgia" w:hAnsi="Georgia" w:eastAsia="宋体" w:cs="Georgia"/>
+          <w:i w:val="0"/>
+          <w:iCs w:val="0"/>
+          <w:color w:val="333333"/>
+          <w:spacing w:val="0"/>
+          <w:sz w:val="21"/>
+          <w:szCs w:val="21"/>
+          <w:shd w:val="clear" w:fill="FCFCFC"/>
+          <w:lang w:val="en-US" w:eastAsia="zh-CN"/>
+        </w:rPr>
+      </w:pPr>
+      <w:r>
+        <w:rPr>
+          <w:rFonts w:hint="eastAsia" w:ascii="Georgia" w:hAnsi="Georgia" w:eastAsia="宋体" w:cs="Georgia"/>
+          <w:i w:val="0"/>
+          <w:iCs w:val="0"/>
+          <w:color w:val="333333"/>
+          <w:spacing w:val="0"/>
+          <w:sz w:val="21"/>
+          <w:szCs w:val="21"/>
+          <w:shd w:val="clear" w:fill="FCFCFC"/>
+          <w:lang w:val="en-US" w:eastAsia="zh-CN"/>
+        </w:rPr>
+        <w:t xml:space="preserve">   Q(s, a) = Q(s, a) + α * (r + γ * max(Q(s', a')) - Q(s, a))</w:t>
+      </w:r>
+    </w:p>
+    <w:p>
+      <w:pPr>
+        <w:numPr>
+          <w:ilvl w:val="0"/>
+          <w:numId w:val="0"/>
+        </w:numPr>
+        <w:rPr>
+          <w:rFonts w:hint="eastAsia" w:ascii="Georgia" w:hAnsi="Georgia" w:eastAsia="宋体" w:cs="Georgia"/>
+          <w:i w:val="0"/>
+          <w:iCs w:val="0"/>
+          <w:color w:val="333333"/>
+          <w:spacing w:val="0"/>
+          <w:sz w:val="21"/>
+          <w:szCs w:val="21"/>
+          <w:shd w:val="clear" w:fill="FCFCFC"/>
+          <w:lang w:val="en-US" w:eastAsia="zh-CN"/>
+        </w:rPr>
+      </w:pPr>
+      <w:r>
+        <w:rPr>
+          <w:rFonts w:hint="eastAsia" w:ascii="Georgia" w:hAnsi="Georgia" w:eastAsia="宋体" w:cs="Georgia"/>
+          <w:i w:val="0"/>
+          <w:iCs w:val="0"/>
+          <w:color w:val="333333"/>
+          <w:spacing w:val="0"/>
+          <w:sz w:val="21"/>
+          <w:szCs w:val="21"/>
+          <w:shd w:val="clear" w:fill="FCFCFC"/>
+          <w:lang w:val="en-US" w:eastAsia="zh-CN"/>
+        </w:rPr>
+        <w:t xml:space="preserve">   其中，Q(s, a)表示在状态s下采取动作a所对应的Q值，α是学习率（通常是一个小于1的常数），r是智能体在执行动作a后获得的奖励，γ是折扣因子（通常是0到1之间的值），s'表示智能体执行动作a后转移到的新状态，a'表示在新状态s'下智能体可能采取的动作。</w:t>
+      </w:r>
+    </w:p>
+    <w:p>
+      <w:pPr>
+        <w:numPr>
+          <w:ilvl w:val="0"/>
+          <w:numId w:val="0"/>
+        </w:numPr>
+        <w:rPr>
+          <w:rFonts w:hint="eastAsia" w:ascii="Georgia" w:hAnsi="Georgia" w:eastAsia="宋体" w:cs="Georgia"/>
+          <w:i w:val="0"/>
+          <w:iCs w:val="0"/>
+          <w:color w:val="333333"/>
+          <w:spacing w:val="0"/>
+          <w:sz w:val="21"/>
+          <w:szCs w:val="21"/>
+          <w:shd w:val="clear" w:fill="FCFCFC"/>
+          <w:lang w:val="en-US" w:eastAsia="zh-CN"/>
+        </w:rPr>
+      </w:pPr>
+      <w:r>
+        <w:rPr>
+          <w:rFonts w:hint="eastAsia" w:ascii="Georgia" w:hAnsi="Georgia" w:eastAsia="宋体" w:cs="Georgia"/>
+          <w:i w:val="0"/>
+          <w:iCs w:val="0"/>
+          <w:color w:val="333333"/>
+          <w:spacing w:val="0"/>
+          <w:sz w:val="21"/>
+          <w:szCs w:val="21"/>
+          <w:shd w:val="clear" w:fill="FCFCFC"/>
+          <w:lang w:val="en-US" w:eastAsia="zh-CN"/>
+        </w:rPr>
+        <w:t>6. 探索与利用（Exploration and Exploitation）：在Q-learning中，智能体需要在探索（exploration）和利用（exploitation）之间进行权衡。探索是指尝试新的动作以发现更多有价值的信息，而利用是指选择已知效果较好的动作。为了平衡这两者，通常会使用ε-贪婪策略，即以概率ε随机选择一个动作，而以概率(1-ε)选择当前Q值最大的动作。</w:t>
+      </w:r>
+    </w:p>
+    <w:p>
+      <w:pPr>
+        <w:numPr>
+          <w:ilvl w:val="0"/>
+          <w:numId w:val="0"/>
+        </w:numPr>
+        <w:rPr>
+          <w:rFonts w:hint="eastAsia" w:ascii="Georgia" w:hAnsi="Georgia" w:eastAsia="宋体" w:cs="Georgia"/>
+          <w:i w:val="0"/>
+          <w:iCs w:val="0"/>
+          <w:color w:val="333333"/>
+          <w:spacing w:val="0"/>
+          <w:sz w:val="21"/>
+          <w:szCs w:val="21"/>
+          <w:shd w:val="clear" w:fill="FCFCFC"/>
+          <w:lang w:val="en-US" w:eastAsia="zh-CN"/>
+        </w:rPr>
+      </w:pPr>
+      <w:r>
+        <w:rPr>
+          <w:rFonts w:hint="eastAsia" w:ascii="Georgia" w:hAnsi="Georgia" w:eastAsia="宋体" w:cs="Georgia"/>
+          <w:i w:val="0"/>
+          <w:iCs w:val="0"/>
+          <w:color w:val="333333"/>
+          <w:spacing w:val="0"/>
+          <w:sz w:val="21"/>
+          <w:szCs w:val="21"/>
+          <w:shd w:val="clear" w:fill="FCFCFC"/>
+          <w:lang w:val="en-US" w:eastAsia="zh-CN"/>
+        </w:rPr>
+        <w:t>7. 训练过程：在训练过程中，智能体通过与环境的交互不断更新Q表，直到Q值收敛或达到预设的训练轮次。</w:t>
+      </w:r>
+    </w:p>
+    <w:p>
+      <w:pPr>
+        <w:numPr>
+          <w:ilvl w:val="0"/>
+          <w:numId w:val="0"/>
+        </w:numPr>
+        <w:rPr>
+          <w:rFonts w:hint="default" w:ascii="Georgia" w:hAnsi="Georgia" w:eastAsia="宋体" w:cs="Georgia"/>
+          <w:i w:val="0"/>
+          <w:iCs w:val="0"/>
+          <w:caps w:val="0"/>
+          <w:color w:val="333333"/>
+          <w:spacing w:val="0"/>
+          <w:sz w:val="21"/>
+          <w:szCs w:val="21"/>
+          <w:shd w:val="clear" w:fill="FCFCFC"/>
+          <w:lang w:val="en-US" w:eastAsia="zh-CN"/>
+        </w:rPr>
+      </w:pPr>
+    </w:p>
+    <w:p>
+      <w:pPr>
+        <w:numPr>
           <w:ilvl w:val="0"/>
           <w:numId w:val="0"/>
         </w:numPr>
@@ -1189,598 +1656,97 @@
           <w:shd w:val="clear" w:fill="FCFCFC"/>
           <w:lang w:val="en-US" w:eastAsia="zh-CN"/>
         </w:rPr>
-        <w:t>【3】将基于Q-learning的强化学习与深度前馈神经网络方法相结合进行网络入侵检测。文中提出的深度Q学习（DQL）模型为网络环境提供了持续的自动学习能力，可以使用自动试错方法检测不同类型的网络入侵，并不断增</w:t>
+        <w:t>【3】将基于Q-learning的强化学习与深度前馈神经网络方法相结合进行网络入侵检测。文中提出的深度Q学习（DQL）模型为网络环境提供了持续的自动学习能力，可以使用自动试错方法检测不同类型的网络入侵，并不断增强其检测能力。</w:t>
+      </w:r>
+    </w:p>
+    <w:p>
+      <w:pPr>
+        <w:numPr>
+          <w:ilvl w:val="0"/>
+          <w:numId w:val="0"/>
+        </w:numPr>
+        <w:rPr>
+          <w:rFonts w:hint="eastAsia" w:ascii="Georgia" w:hAnsi="Georgia" w:eastAsia="宋体" w:cs="Georgia"/>
+          <w:i w:val="0"/>
+          <w:iCs w:val="0"/>
+          <w:color w:val="333333"/>
+          <w:spacing w:val="0"/>
+          <w:sz w:val="21"/>
+          <w:szCs w:val="21"/>
+          <w:shd w:val="clear" w:fill="FCFCFC"/>
+          <w:lang w:val="en-US" w:eastAsia="zh-CN"/>
+        </w:rPr>
+      </w:pPr>
+    </w:p>
+    <w:p>
+      <w:pPr>
+        <w:numPr>
+          <w:ilvl w:val="0"/>
+          <w:numId w:val="0"/>
+        </w:numPr>
+        <w:rPr>
+          <w:rFonts w:hint="eastAsia" w:ascii="Georgia" w:hAnsi="Georgia" w:eastAsia="宋体" w:cs="Georgia"/>
+          <w:i w:val="0"/>
+          <w:iCs w:val="0"/>
+          <w:color w:val="333333"/>
+          <w:spacing w:val="0"/>
+          <w:sz w:val="21"/>
+          <w:szCs w:val="21"/>
+          <w:shd w:val="clear" w:fill="FCFCFC"/>
+          <w:lang w:val="en-US" w:eastAsia="zh-CN"/>
+        </w:rPr>
+      </w:pPr>
+    </w:p>
+    <w:p>
+      <w:pPr>
+        <w:numPr>
+          <w:ilvl w:val="0"/>
+          <w:numId w:val="0"/>
+        </w:numPr>
+        <w:rPr>
+          <w:rFonts w:hint="default" w:ascii="Georgia" w:hAnsi="Georgia" w:eastAsia="宋体" w:cs="Georgia"/>
+          <w:i w:val="0"/>
+          <w:iCs w:val="0"/>
+          <w:caps w:val="0"/>
+          <w:color w:val="333333"/>
+          <w:spacing w:val="0"/>
+          <w:sz w:val="21"/>
+          <w:szCs w:val="21"/>
+          <w:shd w:val="clear" w:fill="FCFCFC"/>
+          <w:lang w:val="en-US" w:eastAsia="zh-CN"/>
+        </w:rPr>
+      </w:pPr>
+      <w:r>
+        <w:rPr>
+          <w:rFonts w:hint="eastAsia" w:ascii="Georgia" w:hAnsi="Georgia" w:eastAsia="宋体" w:cs="Georgia"/>
+          <w:i w:val="0"/>
+          <w:iCs w:val="0"/>
+          <w:color w:val="333333"/>
+          <w:spacing w:val="0"/>
+          <w:sz w:val="21"/>
+          <w:szCs w:val="21"/>
+          <w:shd w:val="clear" w:fill="FCFCFC"/>
+          <w:lang w:val="en-US" w:eastAsia="zh-CN"/>
+        </w:rPr>
+        <w:t>A</w:t>
+      </w:r>
+      <w:r>
+        <w:rPr>
+          <w:rFonts w:hint="eastAsia" w:ascii="Georgia" w:hAnsi="Georgia" w:eastAsia="宋体" w:cs="Georgia"/>
+          <w:i w:val="0"/>
+          <w:iCs w:val="0"/>
+          <w:caps w:val="0"/>
+          <w:color w:val="333333"/>
+          <w:spacing w:val="0"/>
+          <w:sz w:val="21"/>
+          <w:szCs w:val="21"/>
+          <w:shd w:val="clear" w:fill="FCFCFC"/>
+          <w:lang w:val="en-US" w:eastAsia="zh-CN"/>
+        </w:rPr>
+        <w:t>rchitecture design</w:t>
       </w:r>
       <w:bookmarkStart w:id="0" w:name="_GoBack"/>
       <w:bookmarkEnd w:id="0"/>
-      <w:r>
-        <w:rPr>
-          <w:rFonts w:hint="eastAsia" w:ascii="Georgia" w:hAnsi="Georgia" w:eastAsia="宋体" w:cs="Georgia"/>
-          <w:i w:val="0"/>
-          <w:iCs w:val="0"/>
-          <w:color w:val="333333"/>
-          <w:spacing w:val="0"/>
-          <w:sz w:val="21"/>
-          <w:szCs w:val="21"/>
-          <w:shd w:val="clear" w:fill="FCFCFC"/>
-          <w:lang w:val="en-US" w:eastAsia="zh-CN"/>
-        </w:rPr>
-        <w:t>强其检测能力。</w:t>
-      </w:r>
-    </w:p>
-    <w:p>
-      <w:pPr>
-        <w:numPr>
-          <w:ilvl w:val="0"/>
-          <w:numId w:val="0"/>
-        </w:numPr>
-        <w:rPr>
-          <w:rFonts w:hint="eastAsia" w:ascii="Georgia" w:hAnsi="Georgia" w:eastAsia="宋体" w:cs="Georgia"/>
-          <w:i w:val="0"/>
-          <w:iCs w:val="0"/>
-          <w:color w:val="333333"/>
-          <w:spacing w:val="0"/>
-          <w:sz w:val="21"/>
-          <w:szCs w:val="21"/>
-          <w:shd w:val="clear" w:fill="FCFCFC"/>
-          <w:lang w:val="en-US" w:eastAsia="zh-CN"/>
-        </w:rPr>
-      </w:pPr>
-    </w:p>
-    <w:p>
-      <w:pPr>
-        <w:numPr>
-          <w:ilvl w:val="0"/>
-          <w:numId w:val="0"/>
-        </w:numPr>
-        <w:rPr>
-          <w:rFonts w:hint="eastAsia" w:ascii="Georgia" w:hAnsi="Georgia" w:eastAsia="宋体" w:cs="Georgia"/>
-          <w:i w:val="0"/>
-          <w:iCs w:val="0"/>
-          <w:color w:val="333333"/>
-          <w:spacing w:val="0"/>
-          <w:sz w:val="21"/>
-          <w:szCs w:val="21"/>
-          <w:shd w:val="clear" w:fill="FCFCFC"/>
-          <w:lang w:val="en-US" w:eastAsia="zh-CN"/>
-        </w:rPr>
-      </w:pPr>
-    </w:p>
-    <w:p>
-      <w:pPr>
-        <w:numPr>
-          <w:ilvl w:val="0"/>
-          <w:numId w:val="0"/>
-        </w:numPr>
-        <w:rPr>
-          <w:rFonts w:hint="eastAsia" w:ascii="Georgia" w:hAnsi="Georgia" w:eastAsia="宋体" w:cs="Georgia"/>
-          <w:i w:val="0"/>
-          <w:iCs w:val="0"/>
-          <w:color w:val="333333"/>
-          <w:spacing w:val="0"/>
-          <w:sz w:val="21"/>
-          <w:szCs w:val="21"/>
-          <w:shd w:val="clear" w:fill="FCFCFC"/>
-          <w:lang w:val="en-US" w:eastAsia="zh-CN"/>
-        </w:rPr>
-      </w:pPr>
-      <w:r>
-        <w:rPr>
-          <w:rFonts w:hint="eastAsia" w:ascii="Georgia" w:hAnsi="Georgia" w:eastAsia="宋体" w:cs="Georgia"/>
-          <w:i w:val="0"/>
-          <w:iCs w:val="0"/>
-          <w:color w:val="333333"/>
-          <w:spacing w:val="0"/>
-          <w:sz w:val="21"/>
-          <w:szCs w:val="21"/>
-          <w:shd w:val="clear" w:fill="FCFCFC"/>
-          <w:lang w:val="en-US" w:eastAsia="zh-CN"/>
-        </w:rPr>
-        <w:t>RL设计</w:t>
-      </w:r>
-    </w:p>
-    <w:p>
-      <w:pPr>
-        <w:numPr>
-          <w:ilvl w:val="0"/>
-          <w:numId w:val="0"/>
-        </w:numPr>
-        <w:rPr>
-          <w:rFonts w:hint="eastAsia" w:ascii="Georgia" w:hAnsi="Georgia" w:eastAsia="宋体" w:cs="Georgia"/>
-          <w:i w:val="0"/>
-          <w:iCs w:val="0"/>
-          <w:color w:val="333333"/>
-          <w:spacing w:val="0"/>
-          <w:sz w:val="21"/>
-          <w:szCs w:val="21"/>
-          <w:shd w:val="clear" w:fill="FCFCFC"/>
-          <w:lang w:val="en-US" w:eastAsia="zh-CN"/>
-        </w:rPr>
-      </w:pPr>
-      <w:r>
-        <w:rPr>
-          <w:rFonts w:hint="eastAsia" w:ascii="Georgia" w:hAnsi="Georgia" w:eastAsia="宋体" w:cs="Georgia"/>
-          <w:i w:val="0"/>
-          <w:iCs w:val="0"/>
-          <w:color w:val="333333"/>
-          <w:spacing w:val="0"/>
-          <w:sz w:val="21"/>
-          <w:szCs w:val="21"/>
-          <w:shd w:val="clear" w:fill="FCFCFC"/>
-          <w:lang w:val="en-US" w:eastAsia="zh-CN"/>
-        </w:rPr>
-        <w:t>目标：得到特征数量最少且分类效果最优的特征组</w:t>
-      </w:r>
-    </w:p>
-    <w:p>
-      <w:pPr>
-        <w:numPr>
-          <w:ilvl w:val="0"/>
-          <w:numId w:val="0"/>
-        </w:numPr>
-        <w:rPr>
-          <w:rFonts w:hint="eastAsia" w:ascii="Georgia" w:hAnsi="Georgia" w:eastAsia="宋体" w:cs="Georgia"/>
-          <w:i w:val="0"/>
-          <w:iCs w:val="0"/>
-          <w:color w:val="333333"/>
-          <w:spacing w:val="0"/>
-          <w:sz w:val="21"/>
-          <w:szCs w:val="21"/>
-          <w:shd w:val="clear" w:fill="FCFCFC"/>
-          <w:lang w:val="en-US" w:eastAsia="zh-CN"/>
-        </w:rPr>
-      </w:pPr>
-      <w:r>
-        <w:rPr>
-          <w:rFonts w:hint="eastAsia" w:ascii="Georgia" w:hAnsi="Georgia" w:eastAsia="宋体" w:cs="Georgia"/>
-          <w:i w:val="0"/>
-          <w:iCs w:val="0"/>
-          <w:color w:val="333333"/>
-          <w:spacing w:val="0"/>
-          <w:sz w:val="21"/>
-          <w:szCs w:val="21"/>
-          <w:shd w:val="clear" w:fill="FCFCFC"/>
-          <w:lang w:val="en-US" w:eastAsia="zh-CN"/>
-        </w:rPr>
-        <w:t>策略：从已有的特征组中删除冗余特征，每次执行一次动作都会得到一组更优的特征</w:t>
-      </w:r>
-    </w:p>
-    <w:p>
-      <w:pPr>
-        <w:numPr>
-          <w:ilvl w:val="0"/>
-          <w:numId w:val="0"/>
-        </w:numPr>
-        <w:rPr>
-          <w:rFonts w:hint="eastAsia" w:ascii="Georgia" w:hAnsi="Georgia" w:eastAsia="宋体" w:cs="Georgia"/>
-          <w:i w:val="0"/>
-          <w:iCs w:val="0"/>
-          <w:color w:val="333333"/>
-          <w:spacing w:val="0"/>
-          <w:sz w:val="21"/>
-          <w:szCs w:val="21"/>
-          <w:shd w:val="clear" w:fill="FCFCFC"/>
-          <w:lang w:val="en-US" w:eastAsia="zh-CN"/>
-        </w:rPr>
-      </w:pPr>
-      <w:r>
-        <w:rPr>
-          <w:rFonts w:hint="eastAsia" w:ascii="Georgia" w:hAnsi="Georgia" w:eastAsia="宋体" w:cs="Georgia"/>
-          <w:i w:val="0"/>
-          <w:iCs w:val="0"/>
-          <w:color w:val="333333"/>
-          <w:spacing w:val="0"/>
-          <w:sz w:val="21"/>
-          <w:szCs w:val="21"/>
-          <w:shd w:val="clear" w:fill="FCFCFC"/>
-          <w:lang w:val="en-US" w:eastAsia="zh-CN"/>
-        </w:rPr>
-        <w:t>环境：分类器，SVM</w:t>
-      </w:r>
-    </w:p>
-    <w:p>
-      <w:pPr>
-        <w:numPr>
-          <w:ilvl w:val="0"/>
-          <w:numId w:val="0"/>
-        </w:numPr>
-        <w:rPr>
-          <w:rFonts w:hint="eastAsia" w:ascii="Georgia" w:hAnsi="Georgia" w:eastAsia="宋体" w:cs="Georgia"/>
-          <w:i w:val="0"/>
-          <w:iCs w:val="0"/>
-          <w:color w:val="333333"/>
-          <w:spacing w:val="0"/>
-          <w:sz w:val="21"/>
-          <w:szCs w:val="21"/>
-          <w:shd w:val="clear" w:fill="FCFCFC"/>
-          <w:lang w:val="en-US" w:eastAsia="zh-CN"/>
-        </w:rPr>
-      </w:pPr>
-      <w:r>
-        <w:rPr>
-          <w:rFonts w:hint="eastAsia" w:ascii="Georgia" w:hAnsi="Georgia" w:eastAsia="宋体" w:cs="Georgia"/>
-          <w:i w:val="0"/>
-          <w:iCs w:val="0"/>
-          <w:color w:val="333333"/>
-          <w:spacing w:val="0"/>
-          <w:sz w:val="21"/>
-          <w:szCs w:val="21"/>
-          <w:shd w:val="clear" w:fill="FCFCFC"/>
-          <w:lang w:val="en-US" w:eastAsia="zh-CN"/>
-        </w:rPr>
-        <w:t>状态：可能出现的特征组S={n,F}。F={f1,f2,……,fn}</w:t>
-      </w:r>
-    </w:p>
-    <w:p>
-      <w:pPr>
-        <w:numPr>
-          <w:ilvl w:val="0"/>
-          <w:numId w:val="0"/>
-        </w:numPr>
-        <w:rPr>
-          <w:rFonts w:hint="eastAsia" w:ascii="Georgia" w:hAnsi="Georgia" w:eastAsia="宋体" w:cs="Georgia"/>
-          <w:i w:val="0"/>
-          <w:iCs w:val="0"/>
-          <w:color w:val="333333"/>
-          <w:spacing w:val="0"/>
-          <w:sz w:val="21"/>
-          <w:szCs w:val="21"/>
-          <w:shd w:val="clear" w:fill="FCFCFC"/>
-          <w:lang w:val="en-US" w:eastAsia="zh-CN"/>
-        </w:rPr>
-      </w:pPr>
-      <w:r>
-        <w:rPr>
-          <w:rFonts w:hint="eastAsia" w:ascii="Georgia" w:hAnsi="Georgia" w:eastAsia="宋体" w:cs="Georgia"/>
-          <w:i w:val="0"/>
-          <w:iCs w:val="0"/>
-          <w:color w:val="333333"/>
-          <w:spacing w:val="0"/>
-          <w:sz w:val="21"/>
-          <w:szCs w:val="21"/>
-          <w:shd w:val="clear" w:fill="FCFCFC"/>
-          <w:lang w:val="en-US" w:eastAsia="zh-CN"/>
-        </w:rPr>
-        <w:t>动作：增加一个特征、减少一个特征、不变</w:t>
-      </w:r>
-    </w:p>
-    <w:p>
-      <w:pPr>
-        <w:numPr>
-          <w:ilvl w:val="0"/>
-          <w:numId w:val="0"/>
-        </w:numPr>
-        <w:rPr>
-          <w:rFonts w:hint="eastAsia" w:ascii="Georgia" w:hAnsi="Georgia" w:eastAsia="宋体" w:cs="Georgia"/>
-          <w:i w:val="0"/>
-          <w:iCs w:val="0"/>
-          <w:color w:val="333333"/>
-          <w:spacing w:val="0"/>
-          <w:sz w:val="21"/>
-          <w:szCs w:val="21"/>
-          <w:shd w:val="clear" w:fill="FCFCFC"/>
-          <w:lang w:val="en-US" w:eastAsia="zh-CN"/>
-        </w:rPr>
-      </w:pPr>
-      <w:r>
-        <w:rPr>
-          <w:rFonts w:hint="eastAsia" w:ascii="Georgia" w:hAnsi="Georgia" w:eastAsia="宋体" w:cs="Georgia"/>
-          <w:i w:val="0"/>
-          <w:iCs w:val="0"/>
-          <w:color w:val="333333"/>
-          <w:spacing w:val="0"/>
-          <w:sz w:val="21"/>
-          <w:szCs w:val="21"/>
-          <w:shd w:val="clear" w:fill="FCFCFC"/>
-          <w:lang w:val="en-US" w:eastAsia="zh-CN"/>
-        </w:rPr>
-        <w:t>每次减少一个特征，都从现有特征组中依次选择一个特征，再用剩下的特征参与分类，将每个特征组得到的分类评估参数加起来作为本次动作的reward</w:t>
-      </w:r>
-    </w:p>
-    <w:p>
-      <w:pPr>
-        <w:numPr>
-          <w:ilvl w:val="0"/>
-          <w:numId w:val="0"/>
-        </w:numPr>
-        <w:rPr>
-          <w:rFonts w:hint="eastAsia" w:ascii="Georgia" w:hAnsi="Georgia" w:eastAsia="宋体" w:cs="Georgia"/>
-          <w:i w:val="0"/>
-          <w:iCs w:val="0"/>
-          <w:color w:val="333333"/>
-          <w:spacing w:val="0"/>
-          <w:sz w:val="21"/>
-          <w:szCs w:val="21"/>
-          <w:shd w:val="clear" w:fill="FCFCFC"/>
-          <w:lang w:val="en-US" w:eastAsia="zh-CN"/>
-        </w:rPr>
-      </w:pPr>
-      <w:r>
-        <w:rPr>
-          <w:rFonts w:hint="eastAsia" w:ascii="Georgia" w:hAnsi="Georgia" w:eastAsia="宋体" w:cs="Georgia"/>
-          <w:i w:val="0"/>
-          <w:iCs w:val="0"/>
-          <w:color w:val="333333"/>
-          <w:spacing w:val="0"/>
-          <w:sz w:val="21"/>
-          <w:szCs w:val="21"/>
-          <w:shd w:val="clear" w:fill="FCFCFC"/>
-          <w:lang w:val="en-US" w:eastAsia="zh-CN"/>
-        </w:rPr>
-        <w:t>增加特征也是一样的reward计算方法</w:t>
-      </w:r>
-    </w:p>
-    <w:p>
-      <w:pPr>
-        <w:numPr>
-          <w:ilvl w:val="0"/>
-          <w:numId w:val="0"/>
-        </w:numPr>
-        <w:rPr>
-          <w:rFonts w:hint="default" w:ascii="Georgia" w:hAnsi="Georgia" w:eastAsia="宋体" w:cs="Georgia"/>
-          <w:i w:val="0"/>
-          <w:iCs w:val="0"/>
-          <w:color w:val="333333"/>
-          <w:spacing w:val="0"/>
-          <w:sz w:val="21"/>
-          <w:szCs w:val="21"/>
-          <w:shd w:val="clear" w:fill="FCFCFC"/>
-          <w:lang w:val="en-US" w:eastAsia="zh-CN"/>
-        </w:rPr>
-      </w:pPr>
-      <w:r>
-        <w:rPr>
-          <w:rFonts w:hint="eastAsia" w:ascii="Georgia" w:hAnsi="Georgia" w:eastAsia="宋体" w:cs="Georgia"/>
-          <w:i w:val="0"/>
-          <w:iCs w:val="0"/>
-          <w:color w:val="333333"/>
-          <w:spacing w:val="0"/>
-          <w:sz w:val="21"/>
-          <w:szCs w:val="21"/>
-          <w:shd w:val="clear" w:fill="FCFCFC"/>
-          <w:lang w:val="en-US" w:eastAsia="zh-CN"/>
-        </w:rPr>
-        <w:t>训练结束得到的就是最优特征组及其大小</w:t>
-      </w:r>
-    </w:p>
-    <w:p>
-      <w:pPr>
-        <w:numPr>
-          <w:ilvl w:val="0"/>
-          <w:numId w:val="0"/>
-        </w:numPr>
-        <w:rPr>
-          <w:rFonts w:hint="eastAsia" w:ascii="Georgia" w:hAnsi="Georgia" w:eastAsia="宋体" w:cs="Georgia"/>
-          <w:i w:val="0"/>
-          <w:iCs w:val="0"/>
-          <w:color w:val="333333"/>
-          <w:spacing w:val="0"/>
-          <w:sz w:val="21"/>
-          <w:szCs w:val="21"/>
-          <w:shd w:val="clear" w:fill="FCFCFC"/>
-          <w:lang w:val="en-US" w:eastAsia="zh-CN"/>
-        </w:rPr>
-      </w:pPr>
-    </w:p>
-    <w:p>
-      <w:pPr>
-        <w:numPr>
-          <w:ilvl w:val="0"/>
-          <w:numId w:val="0"/>
-        </w:numPr>
-        <w:rPr>
-          <w:rFonts w:hint="eastAsia" w:ascii="Georgia" w:hAnsi="Georgia" w:eastAsia="宋体" w:cs="Georgia"/>
-          <w:i w:val="0"/>
-          <w:iCs w:val="0"/>
-          <w:color w:val="333333"/>
-          <w:spacing w:val="0"/>
-          <w:sz w:val="21"/>
-          <w:szCs w:val="21"/>
-          <w:shd w:val="clear" w:fill="FCFCFC"/>
-          <w:lang w:val="en-US" w:eastAsia="zh-CN"/>
-        </w:rPr>
-      </w:pPr>
-    </w:p>
-    <w:p>
-      <w:pPr>
-        <w:numPr>
-          <w:ilvl w:val="0"/>
-          <w:numId w:val="0"/>
-        </w:numPr>
-        <w:rPr>
-          <w:rFonts w:hint="eastAsia" w:ascii="Georgia" w:hAnsi="Georgia" w:eastAsia="宋体" w:cs="Georgia"/>
-          <w:i w:val="0"/>
-          <w:iCs w:val="0"/>
-          <w:color w:val="333333"/>
-          <w:spacing w:val="0"/>
-          <w:sz w:val="21"/>
-          <w:szCs w:val="21"/>
-          <w:shd w:val="clear" w:fill="FCFCFC"/>
-          <w:lang w:val="en-US" w:eastAsia="zh-CN"/>
-        </w:rPr>
-      </w:pPr>
-    </w:p>
-    <w:p>
-      <w:pPr>
-        <w:numPr>
-          <w:ilvl w:val="0"/>
-          <w:numId w:val="0"/>
-        </w:numPr>
-        <w:rPr>
-          <w:rFonts w:hint="eastAsia" w:ascii="Georgia" w:hAnsi="Georgia" w:eastAsia="宋体" w:cs="Georgia"/>
-          <w:i w:val="0"/>
-          <w:iCs w:val="0"/>
-          <w:color w:val="333333"/>
-          <w:spacing w:val="0"/>
-          <w:sz w:val="21"/>
-          <w:szCs w:val="21"/>
-          <w:shd w:val="clear" w:fill="FCFCFC"/>
-          <w:lang w:val="en-US" w:eastAsia="zh-CN"/>
-        </w:rPr>
-      </w:pPr>
-    </w:p>
-    <w:p>
-      <w:pPr>
-        <w:numPr>
-          <w:ilvl w:val="0"/>
-          <w:numId w:val="0"/>
-        </w:numPr>
-        <w:rPr>
-          <w:rFonts w:hint="eastAsia" w:ascii="Georgia" w:hAnsi="Georgia" w:eastAsia="宋体" w:cs="Georgia"/>
-          <w:i w:val="0"/>
-          <w:iCs w:val="0"/>
-          <w:color w:val="333333"/>
-          <w:spacing w:val="0"/>
-          <w:sz w:val="21"/>
-          <w:szCs w:val="21"/>
-          <w:shd w:val="clear" w:fill="FCFCFC"/>
-          <w:lang w:val="en-US" w:eastAsia="zh-CN"/>
-        </w:rPr>
-      </w:pPr>
-    </w:p>
-    <w:p>
-      <w:pPr>
-        <w:numPr>
-          <w:ilvl w:val="0"/>
-          <w:numId w:val="0"/>
-        </w:numPr>
-        <w:rPr>
-          <w:rFonts w:hint="eastAsia" w:ascii="Georgia" w:hAnsi="Georgia" w:eastAsia="宋体" w:cs="Georgia"/>
-          <w:i w:val="0"/>
-          <w:iCs w:val="0"/>
-          <w:color w:val="333333"/>
-          <w:spacing w:val="0"/>
-          <w:sz w:val="21"/>
-          <w:szCs w:val="21"/>
-          <w:shd w:val="clear" w:fill="FCFCFC"/>
-          <w:lang w:val="en-US" w:eastAsia="zh-CN"/>
-        </w:rPr>
-      </w:pPr>
-    </w:p>
-    <w:p>
-      <w:pPr>
-        <w:numPr>
-          <w:ilvl w:val="0"/>
-          <w:numId w:val="0"/>
-        </w:numPr>
-        <w:rPr>
-          <w:rFonts w:hint="eastAsia" w:ascii="Georgia" w:hAnsi="Georgia" w:eastAsia="宋体" w:cs="Georgia"/>
-          <w:i w:val="0"/>
-          <w:iCs w:val="0"/>
-          <w:color w:val="333333"/>
-          <w:spacing w:val="0"/>
-          <w:sz w:val="21"/>
-          <w:szCs w:val="21"/>
-          <w:shd w:val="clear" w:fill="FCFCFC"/>
-          <w:lang w:val="en-US" w:eastAsia="zh-CN"/>
-        </w:rPr>
-      </w:pPr>
-    </w:p>
-    <w:p>
-      <w:pPr>
-        <w:numPr>
-          <w:ilvl w:val="0"/>
-          <w:numId w:val="0"/>
-        </w:numPr>
-        <w:rPr>
-          <w:rFonts w:hint="eastAsia" w:ascii="Georgia" w:hAnsi="Georgia" w:eastAsia="宋体" w:cs="Georgia"/>
-          <w:i w:val="0"/>
-          <w:iCs w:val="0"/>
-          <w:caps w:val="0"/>
-          <w:color w:val="333333"/>
-          <w:spacing w:val="0"/>
-          <w:sz w:val="21"/>
-          <w:szCs w:val="21"/>
-          <w:shd w:val="clear" w:fill="FCFCFC"/>
-          <w:lang w:val="en-US" w:eastAsia="zh-CN"/>
-        </w:rPr>
-      </w:pPr>
-      <w:r>
-        <w:rPr>
-          <w:rFonts w:hint="eastAsia" w:ascii="Georgia" w:hAnsi="Georgia" w:eastAsia="宋体" w:cs="Georgia"/>
-          <w:i w:val="0"/>
-          <w:iCs w:val="0"/>
-          <w:color w:val="333333"/>
-          <w:spacing w:val="0"/>
-          <w:sz w:val="21"/>
-          <w:szCs w:val="21"/>
-          <w:shd w:val="clear" w:fill="FCFCFC"/>
-          <w:lang w:val="en-US" w:eastAsia="zh-CN"/>
-        </w:rPr>
-        <w:t>A</w:t>
-      </w:r>
-      <w:r>
-        <w:rPr>
-          <w:rFonts w:hint="eastAsia" w:ascii="Georgia" w:hAnsi="Georgia" w:eastAsia="宋体" w:cs="Georgia"/>
-          <w:i w:val="0"/>
-          <w:iCs w:val="0"/>
-          <w:caps w:val="0"/>
-          <w:color w:val="333333"/>
-          <w:spacing w:val="0"/>
-          <w:sz w:val="21"/>
-          <w:szCs w:val="21"/>
-          <w:shd w:val="clear" w:fill="FCFCFC"/>
-          <w:lang w:val="en-US" w:eastAsia="zh-CN"/>
-        </w:rPr>
-        <w:t>rchitecture design</w:t>
-      </w:r>
-    </w:p>
-    <w:p>
-      <w:pPr>
-        <w:numPr>
-          <w:ilvl w:val="0"/>
-          <w:numId w:val="0"/>
-        </w:numPr>
-        <w:rPr>
-          <w:rFonts w:hint="eastAsia" w:ascii="Georgia" w:hAnsi="Georgia" w:eastAsia="宋体" w:cs="Georgia"/>
-          <w:i w:val="0"/>
-          <w:iCs w:val="0"/>
-          <w:caps w:val="0"/>
-          <w:color w:val="333333"/>
-          <w:spacing w:val="0"/>
-          <w:sz w:val="21"/>
-          <w:szCs w:val="21"/>
-          <w:highlight w:val="yellow"/>
-          <w:shd w:val="clear" w:fill="FCFCFC"/>
-          <w:lang w:val="en-US" w:eastAsia="zh-CN"/>
-        </w:rPr>
-      </w:pPr>
-      <w:r>
-        <w:rPr>
-          <w:rFonts w:hint="eastAsia" w:ascii="Georgia" w:hAnsi="Georgia" w:eastAsia="宋体" w:cs="Georgia"/>
-          <w:i w:val="0"/>
-          <w:iCs w:val="0"/>
-          <w:caps w:val="0"/>
-          <w:color w:val="333333"/>
-          <w:spacing w:val="0"/>
-          <w:sz w:val="21"/>
-          <w:szCs w:val="21"/>
-          <w:highlight w:val="yellow"/>
-          <w:shd w:val="clear" w:fill="FCFCFC"/>
-          <w:lang w:val="en-US" w:eastAsia="zh-CN"/>
-        </w:rPr>
-        <w:t>Qlearning算法部署在数据平面（交换机）中，数据包到达交换机后，先到达RL代理模块，进行策略选择，暂定状态空间为识别准确度，暂定为命中和不命中，三个动作：转发、丢弃和上传，如命中且为良性则根据交换机中已装备的流表进行正常转发流程，如是恶性则直接丢弃，上传则是将数据包通过Packet-In的方式发送至控制器，由控制器中的流量检测模块识别其类型，再生成流表项下发至交换机中。</w:t>
-      </w:r>
-    </w:p>
-    <w:p>
-      <w:pPr>
-        <w:numPr>
-          <w:ilvl w:val="0"/>
-          <w:numId w:val="0"/>
-        </w:numPr>
-        <w:rPr>
-          <w:rFonts w:hint="default" w:ascii="Georgia" w:hAnsi="Georgia" w:eastAsia="宋体" w:cs="Georgia"/>
-          <w:i w:val="0"/>
-          <w:iCs w:val="0"/>
-          <w:caps w:val="0"/>
-          <w:color w:val="333333"/>
-          <w:spacing w:val="0"/>
-          <w:sz w:val="21"/>
-          <w:szCs w:val="21"/>
-          <w:shd w:val="clear" w:fill="FCFCFC"/>
-          <w:lang w:val="en-US" w:eastAsia="zh-CN"/>
-        </w:rPr>
-      </w:pPr>
     </w:p>
     <w:p>
       <w:pPr>
@@ -1815,16 +1781,16 @@
           <w:lang w:val="en-US" w:eastAsia="zh-CN"/>
         </w:rPr>
         <w:object>
-          <v:shape id="_x0000_i1034" o:spt="75" type="#_x0000_t75" style="height:427.4pt;width:414.55pt;" o:ole="t" filled="f" o:preferrelative="t" stroked="f" coordsize="21600,21600">
+          <v:shape id="_x0000_i1026" o:spt="75" alt="" type="#_x0000_t75" style="height:255.3pt;width:373.5pt;" o:ole="t" filled="f" o:preferrelative="t" stroked="f" coordsize="21600,21600">
             <v:path/>
             <v:fill on="f" focussize="0,0"/>
             <v:stroke on="f"/>
-            <v:imagedata r:id="rId7" o:title=""/>
+            <v:imagedata r:id="rId7" croptop="8963f" cropbottom="9507f" o:title=""/>
             <o:lock v:ext="edit" aspectratio="f"/>
             <w10:wrap type="none"/>
             <w10:anchorlock/>
           </v:shape>
-          <o:OLEObject Type="Embed" ProgID="Visio.Drawing.15" ShapeID="_x0000_i1034" DrawAspect="Content" ObjectID="_1468075726" r:id="rId6">
+          <o:OLEObject Type="Embed" ProgID="Visio.Drawing.15" ShapeID="_x0000_i1026" DrawAspect="Content" ObjectID="_1468075726" r:id="rId6">
             <o:LockedField>false</o:LockedField>
           </o:OLEObject>
         </w:object>
@@ -1836,55 +1802,72 @@
           <w:ilvl w:val="0"/>
           <w:numId w:val="0"/>
         </w:numPr>
-        <w:rPr>
-          <w:rFonts w:hint="eastAsia" w:ascii="Georgia" w:hAnsi="Georgia" w:eastAsia="宋体" w:cs="Georgia"/>
-          <w:i w:val="0"/>
-          <w:iCs w:val="0"/>
-          <w:caps w:val="0"/>
-          <w:color w:val="333333"/>
-          <w:spacing w:val="0"/>
-          <w:sz w:val="21"/>
-          <w:szCs w:val="21"/>
-          <w:shd w:val="clear" w:fill="FCFCFC"/>
-          <w:lang w:val="en-US" w:eastAsia="zh-CN"/>
-        </w:rPr>
-      </w:pPr>
-    </w:p>
-    <w:p>
-      <w:pPr>
-        <w:numPr>
-          <w:ilvl w:val="0"/>
-          <w:numId w:val="0"/>
-        </w:numPr>
-        <w:rPr>
-          <w:rFonts w:hint="eastAsia" w:ascii="Georgia" w:hAnsi="Georgia" w:eastAsia="宋体" w:cs="Georgia"/>
-          <w:i w:val="0"/>
-          <w:iCs w:val="0"/>
-          <w:caps w:val="0"/>
-          <w:color w:val="333333"/>
-          <w:spacing w:val="0"/>
-          <w:sz w:val="21"/>
-          <w:szCs w:val="21"/>
-          <w:shd w:val="clear" w:fill="FCFCFC"/>
-          <w:lang w:val="en-US" w:eastAsia="zh-CN"/>
-        </w:rPr>
-      </w:pPr>
-    </w:p>
-    <w:p>
-      <w:pPr>
-        <w:numPr>
-          <w:ilvl w:val="0"/>
-          <w:numId w:val="0"/>
-        </w:numPr>
-        <w:rPr>
-          <w:rFonts w:hint="default" w:ascii="Georgia" w:hAnsi="Georgia" w:eastAsia="宋体" w:cs="Georgia"/>
-          <w:i w:val="0"/>
-          <w:iCs w:val="0"/>
-          <w:caps w:val="0"/>
-          <w:color w:val="333333"/>
-          <w:spacing w:val="0"/>
-          <w:sz w:val="21"/>
-          <w:szCs w:val="21"/>
+        <w:jc w:val="center"/>
+        <w:rPr>
+          <w:rFonts w:hint="default" w:ascii="Georgia" w:hAnsi="Georgia" w:eastAsia="宋体" w:cs="Georgia"/>
+          <w:i w:val="0"/>
+          <w:iCs w:val="0"/>
+          <w:caps w:val="0"/>
+          <w:color w:val="333333"/>
+          <w:spacing w:val="0"/>
+          <w:sz w:val="21"/>
+          <w:szCs w:val="21"/>
+          <w:shd w:val="clear" w:fill="FCFCFC"/>
+          <w:lang w:val="en-US" w:eastAsia="zh-CN"/>
+        </w:rPr>
+      </w:pPr>
+      <w:r>
+        <w:rPr>
+          <w:rFonts w:hint="eastAsia" w:ascii="Georgia" w:hAnsi="Georgia" w:eastAsia="宋体" w:cs="Georgia"/>
+          <w:i w:val="0"/>
+          <w:iCs w:val="0"/>
+          <w:caps w:val="0"/>
+          <w:color w:val="333333"/>
+          <w:spacing w:val="0"/>
+          <w:sz w:val="21"/>
+          <w:szCs w:val="21"/>
+          <w:shd w:val="clear" w:fill="FCFCFC"/>
+          <w:lang w:val="en-US" w:eastAsia="zh-CN"/>
+        </w:rPr>
+        <w:t>架构设计图</w:t>
+      </w:r>
+    </w:p>
+    <w:p>
+      <w:pPr>
+        <w:numPr>
+          <w:ilvl w:val="0"/>
+          <w:numId w:val="0"/>
+        </w:numPr>
+        <w:rPr>
+          <w:rFonts w:hint="eastAsia" w:ascii="Georgia" w:hAnsi="Georgia" w:eastAsia="宋体" w:cs="Georgia"/>
+          <w:i w:val="0"/>
+          <w:iCs w:val="0"/>
+          <w:caps w:val="0"/>
+          <w:color w:val="333333"/>
+          <w:spacing w:val="0"/>
+          <w:sz w:val="21"/>
+          <w:szCs w:val="21"/>
+          <w:shd w:val="clear" w:fill="FCFCFC"/>
+          <w:lang w:val="en-US" w:eastAsia="zh-CN"/>
+        </w:rPr>
+      </w:pPr>
+    </w:p>
+    <w:p>
+      <w:pPr>
+        <w:numPr>
+          <w:ilvl w:val="0"/>
+          <w:numId w:val="0"/>
+        </w:numPr>
+        <w:rPr>
+          <w:rFonts w:hint="default" w:ascii="Georgia" w:hAnsi="Georgia" w:eastAsia="宋体" w:cs="Georgia"/>
+          <w:i w:val="0"/>
+          <w:iCs w:val="0"/>
+          <w:caps w:val="0"/>
+          <w:color w:val="333333"/>
+          <w:spacing w:val="0"/>
+          <w:sz w:val="21"/>
+          <w:szCs w:val="21"/>
+          <w:highlight w:val="yellow"/>
           <w:shd w:val="clear" w:fill="FCFCFC"/>
           <w:lang w:val="en-US" w:eastAsia="zh-CN"/>
         </w:rPr>
@@ -1990,178 +1973,56 @@
           <w:shd w:val="clear" w:fill="FFFFFF"/>
           <w:lang w:val="en-US" w:eastAsia="zh-CN"/>
         </w:rPr>
-        <w:t>在本研究中，我们想进行线速转发，所以选用</w:t>
-      </w:r>
-      <w:r>
-        <w:rPr>
-          <w:rFonts w:hint="eastAsia" w:ascii="Georgia" w:hAnsi="Georgia" w:eastAsia="宋体" w:cs="Georgia"/>
-          <w:i w:val="0"/>
-          <w:iCs w:val="0"/>
-          <w:caps w:val="0"/>
-          <w:color w:val="333333"/>
-          <w:spacing w:val="0"/>
-          <w:sz w:val="21"/>
-          <w:szCs w:val="21"/>
+        <w:t>在本研究中，</w:t>
+      </w:r>
+      <w:r>
+        <w:rPr>
+          <w:rFonts w:hint="eastAsia" w:ascii="Georgia" w:hAnsi="Georgia" w:eastAsia="宋体" w:cs="Georgia"/>
+          <w:i w:val="0"/>
+          <w:iCs w:val="0"/>
+          <w:caps w:val="0"/>
+          <w:color w:val="333333"/>
+          <w:spacing w:val="0"/>
+          <w:sz w:val="21"/>
+          <w:szCs w:val="21"/>
+          <w:highlight w:val="yellow"/>
+          <w:shd w:val="clear" w:fill="FFFFFF"/>
+          <w:lang w:val="en-US" w:eastAsia="zh-CN"/>
+        </w:rPr>
+        <w:t>我们想进行线速转发，所以选用</w:t>
+      </w:r>
+      <w:r>
+        <w:rPr>
+          <w:rFonts w:hint="eastAsia" w:ascii="Georgia" w:hAnsi="Georgia" w:eastAsia="宋体" w:cs="Georgia"/>
+          <w:i w:val="0"/>
+          <w:iCs w:val="0"/>
+          <w:caps w:val="0"/>
+          <w:color w:val="333333"/>
+          <w:spacing w:val="0"/>
+          <w:sz w:val="21"/>
+          <w:szCs w:val="21"/>
+          <w:highlight w:val="yellow"/>
           <w:shd w:val="clear" w:fill="FCFCFC"/>
           <w:lang w:val="en-US" w:eastAsia="zh-CN"/>
         </w:rPr>
         <w:t>per-packet模型，进行数据包细粒度识别。</w:t>
       </w:r>
-    </w:p>
-    <w:p>
-      <w:pPr>
-        <w:numPr>
-          <w:ilvl w:val="0"/>
-          <w:numId w:val="0"/>
-        </w:numPr>
-        <w:rPr>
-          <w:rFonts w:hint="eastAsia" w:ascii="Georgia" w:hAnsi="Georgia" w:eastAsia="宋体" w:cs="Georgia"/>
-          <w:i w:val="0"/>
-          <w:iCs w:val="0"/>
-          <w:caps w:val="0"/>
-          <w:color w:val="333333"/>
-          <w:spacing w:val="0"/>
-          <w:sz w:val="21"/>
-          <w:szCs w:val="21"/>
-          <w:shd w:val="clear" w:fill="FCFCFC"/>
-          <w:lang w:val="en-US" w:eastAsia="zh-CN"/>
-        </w:rPr>
-      </w:pPr>
-    </w:p>
-    <w:p>
-      <w:pPr>
-        <w:numPr>
-          <w:ilvl w:val="0"/>
-          <w:numId w:val="0"/>
-        </w:numPr>
-        <w:rPr>
-          <w:rFonts w:hint="eastAsia" w:ascii="Georgia" w:hAnsi="Georgia" w:eastAsia="宋体" w:cs="Georgia"/>
-          <w:i w:val="0"/>
-          <w:iCs w:val="0"/>
-          <w:caps w:val="0"/>
-          <w:color w:val="333333"/>
-          <w:spacing w:val="0"/>
-          <w:sz w:val="21"/>
-          <w:szCs w:val="21"/>
-          <w:shd w:val="clear" w:fill="FCFCFC"/>
-          <w:lang w:val="en-US" w:eastAsia="zh-CN"/>
-        </w:rPr>
-      </w:pPr>
-    </w:p>
-    <w:p>
-      <w:pPr>
-        <w:numPr>
-          <w:ilvl w:val="0"/>
-          <w:numId w:val="0"/>
-        </w:numPr>
-        <w:rPr>
-          <w:rFonts w:hint="eastAsia" w:ascii="Georgia" w:hAnsi="Georgia" w:eastAsia="宋体" w:cs="Georgia"/>
-          <w:i w:val="0"/>
-          <w:iCs w:val="0"/>
-          <w:caps w:val="0"/>
-          <w:color w:val="333333"/>
-          <w:spacing w:val="0"/>
-          <w:sz w:val="21"/>
-          <w:szCs w:val="21"/>
-          <w:shd w:val="clear" w:fill="FCFCFC"/>
-          <w:lang w:val="en-US" w:eastAsia="zh-CN"/>
-        </w:rPr>
-      </w:pPr>
-    </w:p>
-    <w:p>
-      <w:pPr>
-        <w:numPr>
-          <w:ilvl w:val="0"/>
-          <w:numId w:val="0"/>
-        </w:numPr>
-        <w:rPr>
-          <w:rFonts w:hint="eastAsia" w:ascii="Georgia" w:hAnsi="Georgia" w:eastAsia="宋体" w:cs="Georgia"/>
-          <w:i w:val="0"/>
-          <w:iCs w:val="0"/>
-          <w:caps w:val="0"/>
-          <w:color w:val="333333"/>
-          <w:spacing w:val="0"/>
-          <w:sz w:val="21"/>
-          <w:szCs w:val="21"/>
-          <w:shd w:val="clear" w:fill="FCFCFC"/>
-          <w:lang w:val="en-US" w:eastAsia="zh-CN"/>
-        </w:rPr>
-      </w:pPr>
-    </w:p>
-    <w:p>
-      <w:pPr>
-        <w:numPr>
-          <w:ilvl w:val="0"/>
-          <w:numId w:val="0"/>
-        </w:numPr>
-        <w:rPr>
-          <w:rFonts w:hint="default" w:ascii="Georgia" w:hAnsi="Georgia" w:eastAsia="宋体" w:cs="Georgia"/>
-          <w:i w:val="0"/>
-          <w:iCs w:val="0"/>
-          <w:caps w:val="0"/>
-          <w:color w:val="333333"/>
-          <w:spacing w:val="0"/>
-          <w:sz w:val="21"/>
-          <w:szCs w:val="21"/>
-          <w:shd w:val="clear" w:fill="FCFCFC"/>
-          <w:lang w:val="en-US" w:eastAsia="zh-CN"/>
-        </w:rPr>
-      </w:pPr>
-      <w:r>
-        <w:rPr>
-          <w:rFonts w:hint="eastAsia" w:ascii="Georgia" w:hAnsi="Georgia" w:eastAsia="宋体" w:cs="Georgia"/>
-          <w:i w:val="0"/>
-          <w:iCs w:val="0"/>
-          <w:caps w:val="0"/>
-          <w:color w:val="333333"/>
-          <w:spacing w:val="0"/>
-          <w:sz w:val="21"/>
-          <w:szCs w:val="21"/>
-          <w:shd w:val="clear" w:fill="FCFCFC"/>
-          <w:lang w:val="en-US" w:eastAsia="zh-CN"/>
-        </w:rPr>
-        <w:t>目前的想法：将Qlearning用于SVM超参数调整</w:t>
-      </w:r>
-    </w:p>
-    <w:p>
-      <w:pPr>
-        <w:numPr>
-          <w:ilvl w:val="0"/>
-          <w:numId w:val="0"/>
-        </w:numPr>
-        <w:rPr>
-          <w:rFonts w:hint="eastAsia" w:ascii="Georgia" w:hAnsi="Georgia" w:eastAsia="宋体" w:cs="Georgia"/>
-          <w:i w:val="0"/>
-          <w:iCs w:val="0"/>
-          <w:caps w:val="0"/>
-          <w:color w:val="333333"/>
-          <w:spacing w:val="0"/>
-          <w:sz w:val="21"/>
-          <w:szCs w:val="21"/>
-          <w:shd w:val="clear" w:fill="FCFCFC"/>
-          <w:lang w:val="en-US" w:eastAsia="zh-CN"/>
-        </w:rPr>
-      </w:pPr>
-    </w:p>
-    <w:p>
-      <w:pPr>
-        <w:numPr>
-          <w:ilvl w:val="0"/>
-          <w:numId w:val="0"/>
-        </w:numPr>
-        <w:rPr>
-          <w:rFonts w:hint="eastAsia" w:ascii="Georgia" w:hAnsi="Georgia" w:eastAsia="宋体" w:cs="Georgia"/>
-          <w:i w:val="0"/>
-          <w:iCs w:val="0"/>
-          <w:caps w:val="0"/>
-          <w:color w:val="333333"/>
-          <w:spacing w:val="0"/>
-          <w:sz w:val="21"/>
-          <w:szCs w:val="21"/>
-          <w:shd w:val="clear" w:fill="FCFCFC"/>
-          <w:lang w:val="en-US" w:eastAsia="zh-CN"/>
-        </w:rPr>
-      </w:pPr>
+      <w:r>
+        <w:rPr>
+          <w:rFonts w:hint="eastAsia" w:ascii="Georgia" w:hAnsi="Georgia" w:eastAsia="宋体" w:cs="Georgia"/>
+          <w:i w:val="0"/>
+          <w:iCs w:val="0"/>
+          <w:caps w:val="0"/>
+          <w:color w:val="333333"/>
+          <w:spacing w:val="0"/>
+          <w:sz w:val="21"/>
+          <w:szCs w:val="21"/>
+          <w:highlight w:val="none"/>
+          <w:shd w:val="clear" w:fill="FCFCFC"/>
+          <w:lang w:val="en-US" w:eastAsia="zh-CN"/>
+        </w:rPr>
+        <w:t>我们为了提高模型识别精度，也选择了数据流细粒度检测。</w:t>
+      </w:r>
     </w:p>
     <w:p>
       <w:pPr>
@@ -2273,22 +2134,22 @@
           <w:spacing w:val="0"/>
           <w:sz w:val="21"/>
           <w:szCs w:val="21"/>
-          <w:highlight w:val="yellow"/>
-          <w:shd w:val="clear" w:fill="FCFCFC"/>
-          <w:lang w:val="en-US" w:eastAsia="zh-CN"/>
-        </w:rPr>
-      </w:pPr>
-      <w:r>
-        <w:rPr>
-          <w:rFonts w:hint="eastAsia" w:ascii="Georgia" w:hAnsi="Georgia" w:eastAsia="宋体" w:cs="Georgia"/>
-          <w:i w:val="0"/>
-          <w:iCs w:val="0"/>
-          <w:caps w:val="0"/>
-          <w:color w:val="333333"/>
-          <w:spacing w:val="0"/>
-          <w:sz w:val="21"/>
-          <w:szCs w:val="21"/>
-          <w:highlight w:val="yellow"/>
+          <w:highlight w:val="none"/>
+          <w:shd w:val="clear" w:fill="FCFCFC"/>
+          <w:lang w:val="en-US" w:eastAsia="zh-CN"/>
+        </w:rPr>
+      </w:pPr>
+      <w:r>
+        <w:rPr>
+          <w:rFonts w:hint="eastAsia" w:ascii="Georgia" w:hAnsi="Georgia" w:eastAsia="宋体" w:cs="Georgia"/>
+          <w:i w:val="0"/>
+          <w:iCs w:val="0"/>
+          <w:caps w:val="0"/>
+          <w:color w:val="333333"/>
+          <w:spacing w:val="0"/>
+          <w:sz w:val="21"/>
+          <w:szCs w:val="21"/>
+          <w:highlight w:val="none"/>
           <w:shd w:val="clear" w:fill="FCFCFC"/>
           <w:lang w:val="en-US" w:eastAsia="zh-CN"/>
         </w:rPr>
@@ -2302,34 +2163,280 @@
           <w:numId w:val="0"/>
         </w:numPr>
         <w:rPr>
-          <w:rFonts w:hint="default" w:ascii="Georgia" w:hAnsi="Georgia" w:eastAsia="宋体" w:cs="Georgia"/>
-          <w:i w:val="0"/>
-          <w:iCs w:val="0"/>
-          <w:caps w:val="0"/>
-          <w:color w:val="333333"/>
-          <w:spacing w:val="0"/>
-          <w:sz w:val="21"/>
-          <w:szCs w:val="21"/>
-          <w:highlight w:val="none"/>
-          <w:shd w:val="clear" w:fill="FCFCFC"/>
-          <w:lang w:val="en-US" w:eastAsia="zh-CN"/>
-        </w:rPr>
-      </w:pPr>
-      <w:r>
-        <w:rPr>
-          <w:rFonts w:hint="default" w:ascii="Georgia" w:hAnsi="Georgia" w:eastAsia="宋体" w:cs="Georgia"/>
-          <w:i w:val="0"/>
-          <w:iCs w:val="0"/>
-          <w:caps w:val="0"/>
-          <w:color w:val="333333"/>
-          <w:spacing w:val="0"/>
-          <w:sz w:val="21"/>
-          <w:szCs w:val="21"/>
-          <w:highlight w:val="none"/>
-          <w:shd w:val="clear" w:fill="FCFCFC"/>
-          <w:lang w:val="en-US" w:eastAsia="zh-CN"/>
-        </w:rPr>
-        <w:t>使用Qlearning对流量进行模糊识别，状态空间设为识别准确度，动作空间包括三个动作：转发、丢弃和上传，每个数据对应一个标签，识别成功即数据识别结果和标签一致，如果标签为良性，则执行转发动作，如果为恶性则执行丢弃动作，识别结果和标签不一致则执行上传动作。</w:t>
+          <w:rFonts w:hint="eastAsia" w:ascii="Georgia" w:hAnsi="Georgia" w:eastAsia="宋体" w:cs="Georgia"/>
+          <w:i w:val="0"/>
+          <w:iCs w:val="0"/>
+          <w:color w:val="333333"/>
+          <w:spacing w:val="0"/>
+          <w:sz w:val="21"/>
+          <w:szCs w:val="21"/>
+          <w:shd w:val="clear" w:fill="FCFCFC"/>
+          <w:lang w:val="en-US" w:eastAsia="zh-CN"/>
+        </w:rPr>
+      </w:pPr>
+    </w:p>
+    <w:p>
+      <w:pPr>
+        <w:numPr>
+          <w:ilvl w:val="0"/>
+          <w:numId w:val="0"/>
+        </w:numPr>
+        <w:rPr>
+          <w:rFonts w:hint="eastAsia" w:ascii="Georgia" w:hAnsi="Georgia" w:eastAsia="宋体" w:cs="Georgia"/>
+          <w:i w:val="0"/>
+          <w:iCs w:val="0"/>
+          <w:color w:val="333333"/>
+          <w:spacing w:val="0"/>
+          <w:sz w:val="21"/>
+          <w:szCs w:val="21"/>
+          <w:shd w:val="clear" w:fill="FCFCFC"/>
+          <w:lang w:val="en-US" w:eastAsia="zh-CN"/>
+        </w:rPr>
+      </w:pPr>
+      <w:r>
+        <w:rPr>
+          <w:rFonts w:hint="eastAsia" w:ascii="Georgia" w:hAnsi="Georgia" w:eastAsia="宋体" w:cs="Georgia"/>
+          <w:i w:val="0"/>
+          <w:iCs w:val="0"/>
+          <w:color w:val="333333"/>
+          <w:spacing w:val="0"/>
+          <w:sz w:val="21"/>
+          <w:szCs w:val="21"/>
+          <w:shd w:val="clear" w:fill="FCFCFC"/>
+          <w:lang w:val="en-US" w:eastAsia="zh-CN"/>
+        </w:rPr>
+        <w:t>目标：得到特征数量最少且分类效果最优的特征组</w:t>
+      </w:r>
+    </w:p>
+    <w:p>
+      <w:pPr>
+        <w:numPr>
+          <w:ilvl w:val="0"/>
+          <w:numId w:val="0"/>
+        </w:numPr>
+        <w:rPr>
+          <w:rFonts w:hint="eastAsia" w:ascii="Georgia" w:hAnsi="Georgia" w:eastAsia="宋体" w:cs="Georgia"/>
+          <w:i w:val="0"/>
+          <w:iCs w:val="0"/>
+          <w:color w:val="333333"/>
+          <w:spacing w:val="0"/>
+          <w:sz w:val="21"/>
+          <w:szCs w:val="21"/>
+          <w:shd w:val="clear" w:fill="FCFCFC"/>
+          <w:lang w:val="en-US" w:eastAsia="zh-CN"/>
+        </w:rPr>
+      </w:pPr>
+      <w:r>
+        <w:rPr>
+          <w:rFonts w:hint="eastAsia" w:ascii="Georgia" w:hAnsi="Georgia" w:eastAsia="宋体" w:cs="Georgia"/>
+          <w:i w:val="0"/>
+          <w:iCs w:val="0"/>
+          <w:color w:val="333333"/>
+          <w:spacing w:val="0"/>
+          <w:sz w:val="21"/>
+          <w:szCs w:val="21"/>
+          <w:shd w:val="clear" w:fill="FCFCFC"/>
+          <w:lang w:val="en-US" w:eastAsia="zh-CN"/>
+        </w:rPr>
+        <w:t>策略：从已有的特征组中删除冗余特征，每次执行一次动作都会得到一组更优的特征</w:t>
+      </w:r>
+    </w:p>
+    <w:p>
+      <w:pPr>
+        <w:numPr>
+          <w:ilvl w:val="0"/>
+          <w:numId w:val="0"/>
+        </w:numPr>
+        <w:rPr>
+          <w:rFonts w:hint="eastAsia" w:ascii="Georgia" w:hAnsi="Georgia" w:eastAsia="宋体" w:cs="Georgia"/>
+          <w:i w:val="0"/>
+          <w:iCs w:val="0"/>
+          <w:color w:val="333333"/>
+          <w:spacing w:val="0"/>
+          <w:sz w:val="21"/>
+          <w:szCs w:val="21"/>
+          <w:shd w:val="clear" w:fill="FCFCFC"/>
+          <w:lang w:val="en-US" w:eastAsia="zh-CN"/>
+        </w:rPr>
+      </w:pPr>
+      <w:r>
+        <w:rPr>
+          <w:rFonts w:hint="eastAsia" w:ascii="Georgia" w:hAnsi="Georgia" w:eastAsia="宋体" w:cs="Georgia"/>
+          <w:i w:val="0"/>
+          <w:iCs w:val="0"/>
+          <w:color w:val="333333"/>
+          <w:spacing w:val="0"/>
+          <w:sz w:val="21"/>
+          <w:szCs w:val="21"/>
+          <w:shd w:val="clear" w:fill="FCFCFC"/>
+          <w:lang w:val="en-US" w:eastAsia="zh-CN"/>
+        </w:rPr>
+        <w:t>环境：分类器，SVM</w:t>
+      </w:r>
+    </w:p>
+    <w:p>
+      <w:pPr>
+        <w:numPr>
+          <w:ilvl w:val="0"/>
+          <w:numId w:val="0"/>
+        </w:numPr>
+        <w:rPr>
+          <w:rFonts w:hint="eastAsia" w:ascii="Georgia" w:hAnsi="Georgia" w:eastAsia="宋体" w:cs="Georgia"/>
+          <w:i w:val="0"/>
+          <w:iCs w:val="0"/>
+          <w:color w:val="333333"/>
+          <w:spacing w:val="0"/>
+          <w:sz w:val="21"/>
+          <w:szCs w:val="21"/>
+          <w:shd w:val="clear" w:fill="FCFCFC"/>
+          <w:lang w:val="en-US" w:eastAsia="zh-CN"/>
+        </w:rPr>
+      </w:pPr>
+      <w:r>
+        <w:rPr>
+          <w:rFonts w:hint="eastAsia" w:ascii="Georgia" w:hAnsi="Georgia" w:eastAsia="宋体" w:cs="Georgia"/>
+          <w:i w:val="0"/>
+          <w:iCs w:val="0"/>
+          <w:color w:val="333333"/>
+          <w:spacing w:val="0"/>
+          <w:sz w:val="21"/>
+          <w:szCs w:val="21"/>
+          <w:shd w:val="clear" w:fill="FCFCFC"/>
+          <w:lang w:val="en-US" w:eastAsia="zh-CN"/>
+        </w:rPr>
+        <w:t>状态：可能出现的特征组S={n,F}。F={f1,f2,……,fn}</w:t>
+      </w:r>
+    </w:p>
+    <w:p>
+      <w:pPr>
+        <w:numPr>
+          <w:ilvl w:val="0"/>
+          <w:numId w:val="0"/>
+        </w:numPr>
+        <w:rPr>
+          <w:rFonts w:hint="eastAsia" w:ascii="Georgia" w:hAnsi="Georgia" w:eastAsia="宋体" w:cs="Georgia"/>
+          <w:i w:val="0"/>
+          <w:iCs w:val="0"/>
+          <w:color w:val="333333"/>
+          <w:spacing w:val="0"/>
+          <w:sz w:val="21"/>
+          <w:szCs w:val="21"/>
+          <w:shd w:val="clear" w:fill="FCFCFC"/>
+          <w:lang w:val="en-US" w:eastAsia="zh-CN"/>
+        </w:rPr>
+      </w:pPr>
+      <w:r>
+        <w:rPr>
+          <w:rFonts w:hint="eastAsia" w:ascii="Georgia" w:hAnsi="Georgia" w:eastAsia="宋体" w:cs="Georgia"/>
+          <w:i w:val="0"/>
+          <w:iCs w:val="0"/>
+          <w:color w:val="333333"/>
+          <w:spacing w:val="0"/>
+          <w:sz w:val="21"/>
+          <w:szCs w:val="21"/>
+          <w:shd w:val="clear" w:fill="FCFCFC"/>
+          <w:lang w:val="en-US" w:eastAsia="zh-CN"/>
+        </w:rPr>
+        <w:t>动作：增加一个特征、减少一个特征、不变</w:t>
+      </w:r>
+    </w:p>
+    <w:p>
+      <w:pPr>
+        <w:numPr>
+          <w:ilvl w:val="0"/>
+          <w:numId w:val="0"/>
+        </w:numPr>
+        <w:rPr>
+          <w:rFonts w:hint="eastAsia" w:ascii="Georgia" w:hAnsi="Georgia" w:eastAsia="宋体" w:cs="Georgia"/>
+          <w:i w:val="0"/>
+          <w:iCs w:val="0"/>
+          <w:color w:val="333333"/>
+          <w:spacing w:val="0"/>
+          <w:sz w:val="21"/>
+          <w:szCs w:val="21"/>
+          <w:shd w:val="clear" w:fill="FCFCFC"/>
+          <w:lang w:val="en-US" w:eastAsia="zh-CN"/>
+        </w:rPr>
+      </w:pPr>
+      <w:r>
+        <w:rPr>
+          <w:rFonts w:hint="eastAsia" w:ascii="Georgia" w:hAnsi="Georgia" w:eastAsia="宋体" w:cs="Georgia"/>
+          <w:i w:val="0"/>
+          <w:iCs w:val="0"/>
+          <w:color w:val="333333"/>
+          <w:spacing w:val="0"/>
+          <w:sz w:val="21"/>
+          <w:szCs w:val="21"/>
+          <w:shd w:val="clear" w:fill="FCFCFC"/>
+          <w:lang w:val="en-US" w:eastAsia="zh-CN"/>
+        </w:rPr>
+        <w:t>每次减少一个特征，都从现有特征组中依次选择一个特征，再用剩下的特征参与分类，将每个特征组得到的分类评估参数加起来作为本次动作的reward</w:t>
+      </w:r>
+    </w:p>
+    <w:p>
+      <w:pPr>
+        <w:numPr>
+          <w:ilvl w:val="0"/>
+          <w:numId w:val="0"/>
+        </w:numPr>
+        <w:rPr>
+          <w:rFonts w:hint="eastAsia" w:ascii="Georgia" w:hAnsi="Georgia" w:eastAsia="宋体" w:cs="Georgia"/>
+          <w:i w:val="0"/>
+          <w:iCs w:val="0"/>
+          <w:color w:val="333333"/>
+          <w:spacing w:val="0"/>
+          <w:sz w:val="21"/>
+          <w:szCs w:val="21"/>
+          <w:shd w:val="clear" w:fill="FCFCFC"/>
+          <w:lang w:val="en-US" w:eastAsia="zh-CN"/>
+        </w:rPr>
+      </w:pPr>
+      <w:r>
+        <w:rPr>
+          <w:rFonts w:hint="eastAsia" w:ascii="Georgia" w:hAnsi="Georgia" w:eastAsia="宋体" w:cs="Georgia"/>
+          <w:i w:val="0"/>
+          <w:iCs w:val="0"/>
+          <w:color w:val="333333"/>
+          <w:spacing w:val="0"/>
+          <w:sz w:val="21"/>
+          <w:szCs w:val="21"/>
+          <w:shd w:val="clear" w:fill="FCFCFC"/>
+          <w:lang w:val="en-US" w:eastAsia="zh-CN"/>
+        </w:rPr>
+        <w:t>增加特征也是一样的reward计算方法</w:t>
+      </w:r>
+    </w:p>
+    <w:p>
+      <w:pPr>
+        <w:numPr>
+          <w:ilvl w:val="0"/>
+          <w:numId w:val="0"/>
+        </w:numPr>
+        <w:rPr>
+          <w:rFonts w:hint="eastAsia" w:ascii="Georgia" w:hAnsi="Georgia" w:eastAsia="宋体" w:cs="Georgia"/>
+          <w:i w:val="0"/>
+          <w:iCs w:val="0"/>
+          <w:color w:val="333333"/>
+          <w:spacing w:val="0"/>
+          <w:sz w:val="21"/>
+          <w:szCs w:val="21"/>
+          <w:shd w:val="clear" w:fill="FCFCFC"/>
+          <w:lang w:val="en-US" w:eastAsia="zh-CN"/>
+        </w:rPr>
+      </w:pPr>
+      <w:r>
+        <w:rPr>
+          <w:rFonts w:hint="eastAsia" w:ascii="Georgia" w:hAnsi="Georgia" w:eastAsia="宋体" w:cs="Georgia"/>
+          <w:i w:val="0"/>
+          <w:iCs w:val="0"/>
+          <w:color w:val="333333"/>
+          <w:spacing w:val="0"/>
+          <w:sz w:val="21"/>
+          <w:szCs w:val="21"/>
+          <w:shd w:val="clear" w:fill="FCFCFC"/>
+          <w:lang w:val="en-US" w:eastAsia="zh-CN"/>
+        </w:rPr>
+        <w:t>训练结束得到的就是最优特征组及其大小</w:t>
       </w:r>
     </w:p>
     <w:p>
@@ -2683,61 +2790,6 @@
           <w:numId w:val="0"/>
         </w:numPr>
         <w:rPr>
-          <w:rFonts w:hint="default" w:ascii="Georgia" w:hAnsi="Georgia" w:eastAsia="宋体" w:cs="Georgia"/>
-          <w:i w:val="0"/>
-          <w:iCs w:val="0"/>
-          <w:caps w:val="0"/>
-          <w:color w:val="333333"/>
-          <w:spacing w:val="0"/>
-          <w:sz w:val="21"/>
-          <w:szCs w:val="21"/>
-          <w:shd w:val="clear" w:fill="FCFCFC"/>
-          <w:lang w:val="en-US" w:eastAsia="zh-CN"/>
-        </w:rPr>
-      </w:pPr>
-      <w:r>
-        <w:rPr>
-          <w:rFonts w:hint="eastAsia" w:ascii="Georgia" w:hAnsi="Georgia" w:eastAsia="宋体" w:cs="Georgia"/>
-          <w:i w:val="0"/>
-          <w:iCs w:val="0"/>
-          <w:caps w:val="0"/>
-          <w:color w:val="333333"/>
-          <w:spacing w:val="0"/>
-          <w:sz w:val="21"/>
-          <w:szCs w:val="21"/>
-          <w:shd w:val="clear" w:fill="FCFCFC"/>
-          <w:lang w:val="en-US" w:eastAsia="zh-CN"/>
-        </w:rPr>
-        <w:t>暂定分类模型使用SVM</w:t>
-      </w:r>
-    </w:p>
-    <w:p>
-      <w:pPr>
-        <w:numPr>
-          <w:ilvl w:val="0"/>
-          <w:numId w:val="0"/>
-        </w:numPr>
-        <w:rPr>
-          <w:rFonts w:hint="eastAsia" w:ascii="Georgia" w:hAnsi="Georgia" w:eastAsia="宋体" w:cs="Georgia"/>
-          <w:i w:val="0"/>
-          <w:iCs w:val="0"/>
-          <w:caps w:val="0"/>
-          <w:color w:val="333333"/>
-          <w:spacing w:val="0"/>
-          <w:sz w:val="21"/>
-          <w:szCs w:val="21"/>
-          <w:shd w:val="clear" w:fill="FCFCFC"/>
-          <w:lang w:val="en-US" w:eastAsia="zh-CN"/>
-        </w:rPr>
-      </w:pPr>
-    </w:p>
-    <w:p>
-      <w:pPr>
-        <w:numPr>
-          <w:ilvl w:val="0"/>
-          <w:numId w:val="0"/>
-        </w:numPr>
-        <w:rPr>
           <w:rFonts w:hint="eastAsia" w:ascii="Georgia" w:hAnsi="Georgia" w:eastAsia="宋体" w:cs="Georgia"/>
           <w:i w:val="0"/>
           <w:iCs w:val="0"/>
@@ -2878,7 +2930,7 @@
           <w:lang w:val="en-US" w:eastAsia="zh-CN"/>
         </w:rPr>
         <w:object>
-          <v:shape id="_x0000_i1026" o:spt="75" type="#_x0000_t75" style="height:213.15pt;width:415.2pt;" o:ole="t" filled="f" o:preferrelative="t" stroked="f" coordsize="21600,21600">
+          <v:shape id="_x0000_i1027" o:spt="75" type="#_x0000_t75" style="height:213.15pt;width:415.2pt;" o:ole="t" filled="f" o:preferrelative="t" stroked="f" coordsize="21600,21600">
             <v:path/>
             <v:fill on="f" focussize="0,0"/>
             <v:stroke on="f"/>
@@ -2887,7 +2939,7 @@
             <w10:wrap type="none"/>
             <w10:anchorlock/>
           </v:shape>
-          <o:OLEObject Type="Embed" ProgID="Visio.Drawing.15" ShapeID="_x0000_i1026" DrawAspect="Content" ObjectID="_1468075727" r:id="rId10">
+          <o:OLEObject Type="Embed" ProgID="Visio.Drawing.15" ShapeID="_x0000_i1027" DrawAspect="Content" ObjectID="_1468075727" r:id="rId10">
             <o:LockedField>false</o:LockedField>
           </o:OLEObject>
         </w:object>
@@ -2937,1330 +2989,6 @@
       <w:pPr>
         <w:numPr>
           <w:ilvl w:val="0"/>
-          <w:numId w:val="2"/>
-        </w:numPr>
-        <w:rPr>
-          <w:rFonts w:hint="eastAsia" w:ascii="Georgia" w:hAnsi="Georgia" w:eastAsia="宋体" w:cs="Georgia"/>
-          <w:i w:val="0"/>
-          <w:iCs w:val="0"/>
-          <w:color w:val="333333"/>
-          <w:spacing w:val="0"/>
-          <w:sz w:val="21"/>
-          <w:szCs w:val="21"/>
-          <w:shd w:val="clear" w:fill="FCFCFC"/>
-          <w:lang w:val="en-US" w:eastAsia="zh-CN"/>
-        </w:rPr>
-      </w:pPr>
-      <w:r>
-        <w:rPr>
-          <w:rFonts w:hint="eastAsia" w:ascii="Georgia" w:hAnsi="Georgia" w:eastAsia="宋体" w:cs="Georgia"/>
-          <w:i w:val="0"/>
-          <w:iCs w:val="0"/>
-          <w:color w:val="333333"/>
-          <w:spacing w:val="0"/>
-          <w:sz w:val="21"/>
-          <w:szCs w:val="21"/>
-          <w:shd w:val="clear" w:fill="FCFCFC"/>
-          <w:lang w:val="en-US" w:eastAsia="zh-CN"/>
-        </w:rPr>
-        <w:t>Learning</w:t>
-      </w:r>
-    </w:p>
-    <w:p>
-      <w:pPr>
-        <w:numPr>
-          <w:ilvl w:val="0"/>
-          <w:numId w:val="0"/>
-        </w:numPr>
-        <w:rPr>
-          <w:rFonts w:hint="eastAsia" w:ascii="Georgia" w:hAnsi="Georgia" w:eastAsia="宋体" w:cs="Georgia"/>
-          <w:i w:val="0"/>
-          <w:iCs w:val="0"/>
-          <w:color w:val="333333"/>
-          <w:spacing w:val="0"/>
-          <w:sz w:val="21"/>
-          <w:szCs w:val="21"/>
-          <w:shd w:val="clear" w:fill="FCFCFC"/>
-          <w:lang w:val="en-US" w:eastAsia="zh-CN"/>
-        </w:rPr>
-      </w:pPr>
-      <w:r>
-        <w:rPr>
-          <w:rFonts w:hint="eastAsia" w:ascii="Georgia" w:hAnsi="Georgia" w:eastAsia="宋体" w:cs="Georgia"/>
-          <w:i w:val="0"/>
-          <w:iCs w:val="0"/>
-          <w:color w:val="333333"/>
-          <w:spacing w:val="0"/>
-          <w:sz w:val="21"/>
-          <w:szCs w:val="21"/>
-          <w:shd w:val="clear" w:fill="FCFCFC"/>
-          <w:lang w:val="en-US" w:eastAsia="zh-CN"/>
-        </w:rPr>
-        <w:t>Q-learning是一种基于值迭代的强化学习算法，它用于解决马尔可夫决策过程（Markov Decision Process，MDP）问题。在Q-learning中，我们使用一个称为Q表的数据结构来表示每个状态和动作对应的Q值，这些Q值用于指导智能体在环境中做出决策。</w:t>
-      </w:r>
-    </w:p>
-    <w:p>
-      <w:pPr>
-        <w:numPr>
-          <w:ilvl w:val="0"/>
-          <w:numId w:val="0"/>
-        </w:numPr>
-        <w:rPr>
-          <w:rFonts w:hint="eastAsia" w:ascii="Georgia" w:hAnsi="Georgia" w:eastAsia="宋体" w:cs="Georgia"/>
-          <w:i w:val="0"/>
-          <w:iCs w:val="0"/>
-          <w:color w:val="333333"/>
-          <w:spacing w:val="0"/>
-          <w:sz w:val="21"/>
-          <w:szCs w:val="21"/>
-          <w:shd w:val="clear" w:fill="FCFCFC"/>
-          <w:lang w:val="en-US" w:eastAsia="zh-CN"/>
-        </w:rPr>
-      </w:pPr>
-      <w:r>
-        <w:rPr>
-          <w:rFonts w:hint="eastAsia" w:ascii="Georgia" w:hAnsi="Georgia" w:eastAsia="宋体" w:cs="Georgia"/>
-          <w:i w:val="0"/>
-          <w:iCs w:val="0"/>
-          <w:color w:val="333333"/>
-          <w:spacing w:val="0"/>
-          <w:sz w:val="21"/>
-          <w:szCs w:val="21"/>
-          <w:shd w:val="clear" w:fill="FCFCFC"/>
-          <w:lang w:val="en-US" w:eastAsia="zh-CN"/>
-        </w:rPr>
-        <w:t>Q表是一个二维表格，行表示状态，列表示动作，每个表格单元格(i, j)表示在状态i下采取动作j所对应的Q值。初始时，Q表可以是随机初始化的，或者初始化为某个固定值，具体取决于问题的性质和问题域。</w:t>
-      </w:r>
-    </w:p>
-    <w:p>
-      <w:pPr>
-        <w:numPr>
-          <w:ilvl w:val="0"/>
-          <w:numId w:val="0"/>
-        </w:numPr>
-        <w:rPr>
-          <w:rFonts w:hint="default" w:ascii="Georgia" w:hAnsi="Georgia" w:eastAsia="宋体" w:cs="Georgia"/>
-          <w:i w:val="0"/>
-          <w:iCs w:val="0"/>
-          <w:color w:val="333333"/>
-          <w:spacing w:val="0"/>
-          <w:sz w:val="21"/>
-          <w:szCs w:val="21"/>
-          <w:shd w:val="clear" w:fill="FCFCFC"/>
-          <w:lang w:val="en-US" w:eastAsia="zh-CN"/>
-        </w:rPr>
-      </w:pPr>
-      <w:r>
-        <w:rPr>
-          <w:rFonts w:hint="eastAsia" w:ascii="Georgia" w:hAnsi="Georgia" w:eastAsia="宋体" w:cs="Georgia"/>
-          <w:i w:val="0"/>
-          <w:iCs w:val="0"/>
-          <w:color w:val="333333"/>
-          <w:spacing w:val="0"/>
-          <w:sz w:val="21"/>
-          <w:szCs w:val="21"/>
-          <w:shd w:val="clear" w:fill="FCFCFC"/>
-          <w:lang w:val="en-US" w:eastAsia="zh-CN"/>
-        </w:rPr>
-        <w:t>Q表设计：</w:t>
-      </w:r>
-    </w:p>
-    <w:p>
-      <w:pPr>
-        <w:numPr>
-          <w:ilvl w:val="0"/>
-          <w:numId w:val="0"/>
-        </w:numPr>
-        <w:rPr>
-          <w:rFonts w:hint="eastAsia" w:ascii="Georgia" w:hAnsi="Georgia" w:eastAsia="宋体" w:cs="Georgia"/>
-          <w:i w:val="0"/>
-          <w:iCs w:val="0"/>
-          <w:color w:val="333333"/>
-          <w:spacing w:val="0"/>
-          <w:sz w:val="21"/>
-          <w:szCs w:val="21"/>
-          <w:shd w:val="clear" w:fill="FCFCFC"/>
-          <w:lang w:val="en-US" w:eastAsia="zh-CN"/>
-        </w:rPr>
-      </w:pPr>
-      <w:r>
-        <w:rPr>
-          <w:rFonts w:hint="eastAsia" w:ascii="Georgia" w:hAnsi="Georgia" w:eastAsia="宋体" w:cs="Georgia"/>
-          <w:i w:val="0"/>
-          <w:iCs w:val="0"/>
-          <w:color w:val="333333"/>
-          <w:spacing w:val="0"/>
-          <w:sz w:val="21"/>
-          <w:szCs w:val="21"/>
-          <w:shd w:val="clear" w:fill="FCFCFC"/>
-          <w:lang w:val="en-US" w:eastAsia="zh-CN"/>
-        </w:rPr>
-        <w:t>1. 确定状态空间（State Space）：首先，你需要明确定义智能体可能会遇到的所有状态。状态可以是离散的，也可以是连续的。如果状态空间较大，可以考虑使用函数逼近方法来近似Q值，而不是使用Q表。</w:t>
-      </w:r>
-    </w:p>
-    <w:p>
-      <w:pPr>
-        <w:numPr>
-          <w:ilvl w:val="0"/>
-          <w:numId w:val="0"/>
-        </w:numPr>
-        <w:rPr>
-          <w:rFonts w:hint="eastAsia" w:ascii="Georgia" w:hAnsi="Georgia" w:eastAsia="宋体" w:cs="Georgia"/>
-          <w:i w:val="0"/>
-          <w:iCs w:val="0"/>
-          <w:color w:val="333333"/>
-          <w:spacing w:val="0"/>
-          <w:sz w:val="21"/>
-          <w:szCs w:val="21"/>
-          <w:shd w:val="clear" w:fill="FCFCFC"/>
-          <w:lang w:val="en-US" w:eastAsia="zh-CN"/>
-        </w:rPr>
-      </w:pPr>
-      <w:r>
-        <w:rPr>
-          <w:rFonts w:hint="eastAsia" w:ascii="Georgia" w:hAnsi="Georgia" w:eastAsia="宋体" w:cs="Georgia"/>
-          <w:i w:val="0"/>
-          <w:iCs w:val="0"/>
-          <w:color w:val="333333"/>
-          <w:spacing w:val="0"/>
-          <w:sz w:val="21"/>
-          <w:szCs w:val="21"/>
-          <w:shd w:val="clear" w:fill="FCFCFC"/>
-          <w:lang w:val="en-US" w:eastAsia="zh-CN"/>
-        </w:rPr>
-        <w:t>2. 确定动作空间（Action Space）：定义智能体可能采取的所有动作。与状态空间类似，动作可以是离散的或连续的。</w:t>
-      </w:r>
-    </w:p>
-    <w:p>
-      <w:pPr>
-        <w:numPr>
-          <w:ilvl w:val="0"/>
-          <w:numId w:val="0"/>
-        </w:numPr>
-        <w:rPr>
-          <w:rFonts w:hint="eastAsia" w:ascii="Georgia" w:hAnsi="Georgia" w:eastAsia="宋体" w:cs="Georgia"/>
-          <w:i w:val="0"/>
-          <w:iCs w:val="0"/>
-          <w:color w:val="333333"/>
-          <w:spacing w:val="0"/>
-          <w:sz w:val="21"/>
-          <w:szCs w:val="21"/>
-          <w:shd w:val="clear" w:fill="FCFCFC"/>
-          <w:lang w:val="en-US" w:eastAsia="zh-CN"/>
-        </w:rPr>
-      </w:pPr>
-      <w:r>
-        <w:rPr>
-          <w:rFonts w:hint="eastAsia" w:ascii="Georgia" w:hAnsi="Georgia" w:eastAsia="宋体" w:cs="Georgia"/>
-          <w:i w:val="0"/>
-          <w:iCs w:val="0"/>
-          <w:color w:val="333333"/>
-          <w:spacing w:val="0"/>
-          <w:sz w:val="21"/>
-          <w:szCs w:val="21"/>
-          <w:shd w:val="clear" w:fill="FCFCFC"/>
-          <w:lang w:val="en-US" w:eastAsia="zh-CN"/>
-        </w:rPr>
-        <w:t>3. 初始化Q表：创建一个二维数组，行数等于状态空间大小，列数等于动作空间大小。将Q表中的所有元素初始化为一个较小的随机值或者一个固定的初始值。</w:t>
-      </w:r>
-    </w:p>
-    <w:p>
-      <w:pPr>
-        <w:numPr>
-          <w:ilvl w:val="0"/>
-          <w:numId w:val="0"/>
-        </w:numPr>
-        <w:rPr>
-          <w:rFonts w:hint="eastAsia" w:ascii="Georgia" w:hAnsi="Georgia" w:eastAsia="宋体" w:cs="Georgia"/>
-          <w:i w:val="0"/>
-          <w:iCs w:val="0"/>
-          <w:color w:val="333333"/>
-          <w:spacing w:val="0"/>
-          <w:sz w:val="21"/>
-          <w:szCs w:val="21"/>
-          <w:shd w:val="clear" w:fill="FCFCFC"/>
-          <w:lang w:val="en-US" w:eastAsia="zh-CN"/>
-        </w:rPr>
-      </w:pPr>
-      <w:r>
-        <w:rPr>
-          <w:rFonts w:hint="eastAsia" w:ascii="Georgia" w:hAnsi="Georgia" w:eastAsia="宋体" w:cs="Georgia"/>
-          <w:i w:val="0"/>
-          <w:iCs w:val="0"/>
-          <w:color w:val="333333"/>
-          <w:spacing w:val="0"/>
-          <w:sz w:val="21"/>
-          <w:szCs w:val="21"/>
-          <w:shd w:val="clear" w:fill="FCFCFC"/>
-          <w:lang w:val="en-US" w:eastAsia="zh-CN"/>
-        </w:rPr>
-        <w:t>4. 定义奖励函数（Reward Function）：奖励函数用于给智能体在执行动作后提供即时反馈。通过奖励函数，我们可以衡量每一步的好坏，并帮助智能体逐渐学会最优策略。奖励函数可以根据问题的需求来定义。</w:t>
-      </w:r>
-    </w:p>
-    <w:p>
-      <w:pPr>
-        <w:numPr>
-          <w:ilvl w:val="0"/>
-          <w:numId w:val="0"/>
-        </w:numPr>
-        <w:rPr>
-          <w:rFonts w:hint="eastAsia" w:ascii="Georgia" w:hAnsi="Georgia" w:eastAsia="宋体" w:cs="Georgia"/>
-          <w:i w:val="0"/>
-          <w:iCs w:val="0"/>
-          <w:color w:val="333333"/>
-          <w:spacing w:val="0"/>
-          <w:sz w:val="21"/>
-          <w:szCs w:val="21"/>
-          <w:shd w:val="clear" w:fill="FCFCFC"/>
-          <w:lang w:val="en-US" w:eastAsia="zh-CN"/>
-        </w:rPr>
-      </w:pPr>
-      <w:r>
-        <w:rPr>
-          <w:rFonts w:hint="eastAsia" w:ascii="Georgia" w:hAnsi="Georgia" w:eastAsia="宋体" w:cs="Georgia"/>
-          <w:i w:val="0"/>
-          <w:iCs w:val="0"/>
-          <w:color w:val="333333"/>
-          <w:spacing w:val="0"/>
-          <w:sz w:val="21"/>
-          <w:szCs w:val="21"/>
-          <w:shd w:val="clear" w:fill="FCFCFC"/>
-          <w:lang w:val="en-US" w:eastAsia="zh-CN"/>
-        </w:rPr>
-        <w:t>5. 更新Q值：在Q-learning算法的训练过程中，智能体会根据当前的状态和奖励来更新Q表的值。更新Q值的公式如下：</w:t>
-      </w:r>
-    </w:p>
-    <w:p>
-      <w:pPr>
-        <w:numPr>
-          <w:ilvl w:val="0"/>
-          <w:numId w:val="0"/>
-        </w:numPr>
-        <w:rPr>
-          <w:rFonts w:hint="eastAsia" w:ascii="Georgia" w:hAnsi="Georgia" w:eastAsia="宋体" w:cs="Georgia"/>
-          <w:i w:val="0"/>
-          <w:iCs w:val="0"/>
-          <w:color w:val="333333"/>
-          <w:spacing w:val="0"/>
-          <w:sz w:val="21"/>
-          <w:szCs w:val="21"/>
-          <w:shd w:val="clear" w:fill="FCFCFC"/>
-          <w:lang w:val="en-US" w:eastAsia="zh-CN"/>
-        </w:rPr>
-      </w:pPr>
-      <w:r>
-        <w:rPr>
-          <w:rFonts w:hint="eastAsia" w:ascii="Georgia" w:hAnsi="Georgia" w:eastAsia="宋体" w:cs="Georgia"/>
-          <w:i w:val="0"/>
-          <w:iCs w:val="0"/>
-          <w:color w:val="333333"/>
-          <w:spacing w:val="0"/>
-          <w:sz w:val="21"/>
-          <w:szCs w:val="21"/>
-          <w:shd w:val="clear" w:fill="FCFCFC"/>
-          <w:lang w:val="en-US" w:eastAsia="zh-CN"/>
-        </w:rPr>
-        <w:t xml:space="preserve">   Q(s, a) = Q(s, a) + α * (r + γ * max(Q(s', a')) - Q(s, a))</w:t>
-      </w:r>
-    </w:p>
-    <w:p>
-      <w:pPr>
-        <w:numPr>
-          <w:ilvl w:val="0"/>
-          <w:numId w:val="0"/>
-        </w:numPr>
-        <w:rPr>
-          <w:rFonts w:hint="eastAsia" w:ascii="Georgia" w:hAnsi="Georgia" w:eastAsia="宋体" w:cs="Georgia"/>
-          <w:i w:val="0"/>
-          <w:iCs w:val="0"/>
-          <w:color w:val="333333"/>
-          <w:spacing w:val="0"/>
-          <w:sz w:val="21"/>
-          <w:szCs w:val="21"/>
-          <w:shd w:val="clear" w:fill="FCFCFC"/>
-          <w:lang w:val="en-US" w:eastAsia="zh-CN"/>
-        </w:rPr>
-      </w:pPr>
-      <w:r>
-        <w:rPr>
-          <w:rFonts w:hint="eastAsia" w:ascii="Georgia" w:hAnsi="Georgia" w:eastAsia="宋体" w:cs="Georgia"/>
-          <w:i w:val="0"/>
-          <w:iCs w:val="0"/>
-          <w:color w:val="333333"/>
-          <w:spacing w:val="0"/>
-          <w:sz w:val="21"/>
-          <w:szCs w:val="21"/>
-          <w:shd w:val="clear" w:fill="FCFCFC"/>
-          <w:lang w:val="en-US" w:eastAsia="zh-CN"/>
-        </w:rPr>
-        <w:t xml:space="preserve">   其中，Q(s, a)表示在状态s下采取动作a所对应的Q值，α是学习率（通常是一个小于1的常数），r是智能体在执行动作a后获得的奖励，γ是折扣因子（通常是0到1之间的值），s'表示智能体执行动作a后转移到的新状态，a'表示在新状态s'下智能体可能采取的动作。</w:t>
-      </w:r>
-    </w:p>
-    <w:p>
-      <w:pPr>
-        <w:numPr>
-          <w:ilvl w:val="0"/>
-          <w:numId w:val="0"/>
-        </w:numPr>
-        <w:rPr>
-          <w:rFonts w:hint="eastAsia" w:ascii="Georgia" w:hAnsi="Georgia" w:eastAsia="宋体" w:cs="Georgia"/>
-          <w:i w:val="0"/>
-          <w:iCs w:val="0"/>
-          <w:color w:val="333333"/>
-          <w:spacing w:val="0"/>
-          <w:sz w:val="21"/>
-          <w:szCs w:val="21"/>
-          <w:shd w:val="clear" w:fill="FCFCFC"/>
-          <w:lang w:val="en-US" w:eastAsia="zh-CN"/>
-        </w:rPr>
-      </w:pPr>
-      <w:r>
-        <w:rPr>
-          <w:rFonts w:hint="eastAsia" w:ascii="Georgia" w:hAnsi="Georgia" w:eastAsia="宋体" w:cs="Georgia"/>
-          <w:i w:val="0"/>
-          <w:iCs w:val="0"/>
-          <w:color w:val="333333"/>
-          <w:spacing w:val="0"/>
-          <w:sz w:val="21"/>
-          <w:szCs w:val="21"/>
-          <w:shd w:val="clear" w:fill="FCFCFC"/>
-          <w:lang w:val="en-US" w:eastAsia="zh-CN"/>
-        </w:rPr>
-        <w:t>6. 探索与利用（Exploration and Exploitation）：在Q-learning中，智能体需要在探索（exploration）和利用（exploitation）之间进行权衡。探索是指尝试新的动作以发现更多有价值的信息，而利用是指选择已知效果较好的动作。为了平衡这两者，通常会使用ε-贪婪策略，即以概率ε随机选择一个动作，而以概率(1-ε)选择当前Q值最大的动作。</w:t>
-      </w:r>
-    </w:p>
-    <w:p>
-      <w:pPr>
-        <w:numPr>
-          <w:ilvl w:val="0"/>
-          <w:numId w:val="0"/>
-        </w:numPr>
-        <w:rPr>
-          <w:rFonts w:hint="eastAsia" w:ascii="Georgia" w:hAnsi="Georgia" w:eastAsia="宋体" w:cs="Georgia"/>
-          <w:i w:val="0"/>
-          <w:iCs w:val="0"/>
-          <w:color w:val="333333"/>
-          <w:spacing w:val="0"/>
-          <w:sz w:val="21"/>
-          <w:szCs w:val="21"/>
-          <w:shd w:val="clear" w:fill="FCFCFC"/>
-          <w:lang w:val="en-US" w:eastAsia="zh-CN"/>
-        </w:rPr>
-      </w:pPr>
-      <w:r>
-        <w:rPr>
-          <w:rFonts w:hint="eastAsia" w:ascii="Georgia" w:hAnsi="Georgia" w:eastAsia="宋体" w:cs="Georgia"/>
-          <w:i w:val="0"/>
-          <w:iCs w:val="0"/>
-          <w:color w:val="333333"/>
-          <w:spacing w:val="0"/>
-          <w:sz w:val="21"/>
-          <w:szCs w:val="21"/>
-          <w:shd w:val="clear" w:fill="FCFCFC"/>
-          <w:lang w:val="en-US" w:eastAsia="zh-CN"/>
-        </w:rPr>
-        <w:t>7. 训练过程：在训练过程中，智能体通过与环境的交互不断更新Q表，直到Q值收敛或达到预设的训练轮次。</w:t>
-      </w:r>
-    </w:p>
-    <w:p>
-      <w:pPr>
-        <w:numPr>
-          <w:ilvl w:val="0"/>
-          <w:numId w:val="0"/>
-        </w:numPr>
-        <w:rPr>
-          <w:rFonts w:hint="eastAsia" w:ascii="Georgia" w:hAnsi="Georgia" w:eastAsia="宋体" w:cs="Georgia"/>
-          <w:i w:val="0"/>
-          <w:iCs w:val="0"/>
-          <w:color w:val="333333"/>
-          <w:spacing w:val="0"/>
-          <w:sz w:val="21"/>
-          <w:szCs w:val="21"/>
-          <w:shd w:val="clear" w:fill="FCFCFC"/>
-          <w:lang w:val="en-US" w:eastAsia="zh-CN"/>
-        </w:rPr>
-      </w:pPr>
-      <w:r>
-        <w:rPr>
-          <w:rFonts w:hint="eastAsia" w:ascii="Georgia" w:hAnsi="Georgia" w:eastAsia="宋体" w:cs="Georgia"/>
-          <w:i w:val="0"/>
-          <w:iCs w:val="0"/>
-          <w:color w:val="333333"/>
-          <w:spacing w:val="0"/>
-          <w:sz w:val="21"/>
-          <w:szCs w:val="21"/>
-          <w:shd w:val="clear" w:fill="FCFCFC"/>
-          <w:lang w:val="en-US" w:eastAsia="zh-CN"/>
-        </w:rPr>
-        <w:t>需要注意的是，对于具有大型状态空间的问题，Q表的大小可能会非常庞大，导致算法的计算和存储成本过高。在这种情况下，可以考虑使用函数逼近方法，如深度强化学习中的神经网络来近似Q值，以减少存储空间和计算复杂度。</w:t>
-      </w:r>
-    </w:p>
-    <w:p>
-      <w:pPr>
-        <w:numPr>
-          <w:ilvl w:val="0"/>
-          <w:numId w:val="0"/>
-        </w:numPr>
-        <w:rPr>
-          <w:rFonts w:hint="eastAsia" w:ascii="Georgia" w:hAnsi="Georgia" w:eastAsia="宋体" w:cs="Georgia"/>
-          <w:i w:val="0"/>
-          <w:iCs w:val="0"/>
-          <w:color w:val="333333"/>
-          <w:spacing w:val="0"/>
-          <w:sz w:val="21"/>
-          <w:szCs w:val="21"/>
-          <w:shd w:val="clear" w:fill="FCFCFC"/>
-          <w:lang w:val="en-US" w:eastAsia="zh-CN"/>
-        </w:rPr>
-      </w:pPr>
-    </w:p>
-    <w:p>
-      <w:pPr>
-        <w:numPr>
-          <w:ilvl w:val="0"/>
-          <w:numId w:val="0"/>
-        </w:numPr>
-        <w:rPr>
-          <w:rFonts w:hint="eastAsia" w:ascii="Georgia" w:hAnsi="Georgia" w:eastAsia="宋体" w:cs="Georgia"/>
-          <w:i w:val="0"/>
-          <w:iCs w:val="0"/>
-          <w:color w:val="333333"/>
-          <w:spacing w:val="0"/>
-          <w:sz w:val="21"/>
-          <w:szCs w:val="21"/>
-          <w:shd w:val="clear" w:fill="FCFCFC"/>
-          <w:lang w:val="en-US" w:eastAsia="zh-CN"/>
-        </w:rPr>
-      </w:pPr>
-    </w:p>
-    <w:p>
-      <w:pPr>
-        <w:numPr>
-          <w:ilvl w:val="0"/>
-          <w:numId w:val="0"/>
-        </w:numPr>
-        <w:ind w:leftChars="0"/>
-        <w:rPr>
-          <w:rFonts w:hint="eastAsia" w:ascii="Georgia" w:hAnsi="Georgia" w:eastAsia="宋体" w:cs="Georgia"/>
-          <w:i w:val="0"/>
-          <w:iCs w:val="0"/>
-          <w:color w:val="333333"/>
-          <w:spacing w:val="0"/>
-          <w:sz w:val="21"/>
-          <w:szCs w:val="21"/>
-          <w:shd w:val="clear" w:fill="FCFCFC"/>
-          <w:lang w:val="en-US" w:eastAsia="zh-CN"/>
-        </w:rPr>
-      </w:pPr>
-      <w:r>
-        <w:rPr>
-          <w:rFonts w:hint="eastAsia" w:ascii="Georgia" w:hAnsi="Georgia" w:eastAsia="宋体" w:cs="Georgia"/>
-          <w:i w:val="0"/>
-          <w:iCs w:val="0"/>
-          <w:color w:val="333333"/>
-          <w:spacing w:val="0"/>
-          <w:sz w:val="21"/>
-          <w:szCs w:val="21"/>
-          <w:shd w:val="clear" w:fill="FCFCFC"/>
-          <w:lang w:val="en-US" w:eastAsia="zh-CN"/>
-        </w:rPr>
-        <w:t>Qlearning是一种强化学习算法，采取了一种非政策方法，旨在根据其当前状态确定最佳操作，可以通过制定自己的一套规则或偏离规定的政策来实现这一点。由于 Q 学习可能偏离给定的策略，因此不需要定义的策略。非策略方法是使用 Q 值（也称为行动值）实现的。Q 值是操作的预期未来值，存储在 Q 表中。</w:t>
-      </w:r>
-    </w:p>
-    <w:p>
-      <w:pPr>
-        <w:numPr>
-          <w:ilvl w:val="0"/>
-          <w:numId w:val="0"/>
-        </w:numPr>
-        <w:ind w:leftChars="0"/>
-        <w:rPr>
-          <w:rFonts w:hint="default" w:ascii="Georgia" w:hAnsi="Georgia" w:eastAsia="宋体" w:cs="Georgia"/>
-          <w:i w:val="0"/>
-          <w:iCs w:val="0"/>
-          <w:color w:val="333333"/>
-          <w:spacing w:val="0"/>
-          <w:sz w:val="21"/>
-          <w:szCs w:val="21"/>
-          <w:shd w:val="clear" w:fill="FCFCFC"/>
-          <w:lang w:val="en-US" w:eastAsia="zh-CN"/>
-        </w:rPr>
-      </w:pPr>
-      <w:r>
-        <w:rPr>
-          <w:rFonts w:hint="default" w:ascii="Georgia" w:hAnsi="Georgia" w:eastAsia="宋体" w:cs="Georgia"/>
-          <w:i w:val="0"/>
-          <w:iCs w:val="0"/>
-          <w:color w:val="333333"/>
-          <w:spacing w:val="0"/>
-          <w:sz w:val="21"/>
-          <w:szCs w:val="21"/>
-          <w:shd w:val="clear" w:fill="FCFCFC"/>
-          <w:lang w:val="en-US" w:eastAsia="zh-CN"/>
-        </w:rPr>
-        <w:t xml:space="preserve">Q </w:t>
-      </w:r>
-      <w:r>
-        <w:rPr>
-          <w:rFonts w:hint="eastAsia" w:ascii="Georgia" w:hAnsi="Georgia" w:eastAsia="宋体" w:cs="Georgia"/>
-          <w:i w:val="0"/>
-          <w:iCs w:val="0"/>
-          <w:color w:val="333333"/>
-          <w:spacing w:val="0"/>
-          <w:sz w:val="21"/>
-          <w:szCs w:val="21"/>
-          <w:shd w:val="clear" w:fill="FCFCFC"/>
-          <w:lang w:val="en-US" w:eastAsia="zh-CN"/>
-        </w:rPr>
-        <w:t>Learning</w:t>
-      </w:r>
-      <w:r>
-        <w:rPr>
-          <w:rFonts w:hint="default" w:ascii="Georgia" w:hAnsi="Georgia" w:eastAsia="宋体" w:cs="Georgia"/>
-          <w:i w:val="0"/>
-          <w:iCs w:val="0"/>
-          <w:color w:val="333333"/>
-          <w:spacing w:val="0"/>
-          <w:sz w:val="21"/>
-          <w:szCs w:val="21"/>
-          <w:shd w:val="clear" w:fill="FCFCFC"/>
-          <w:lang w:val="en-US" w:eastAsia="zh-CN"/>
-        </w:rPr>
-        <w:t>模型在迭代过程中运行，该过程涉及多个组件协同工作以帮助训练模型。迭代过程涉及代理通过探索环境并在探索继续时更新模型来学习。</w:t>
-      </w:r>
-      <w:r>
-        <w:rPr>
-          <w:rFonts w:hint="eastAsia" w:ascii="Georgia" w:hAnsi="Georgia" w:eastAsia="宋体" w:cs="Georgia"/>
-          <w:i w:val="0"/>
-          <w:iCs w:val="0"/>
-          <w:color w:val="333333"/>
-          <w:spacing w:val="0"/>
-          <w:sz w:val="21"/>
-          <w:szCs w:val="21"/>
-          <w:shd w:val="clear" w:fill="FCFCFC"/>
-          <w:lang w:val="en-US" w:eastAsia="zh-CN"/>
-        </w:rPr>
-        <w:t>本文中</w:t>
-      </w:r>
-      <w:r>
-        <w:rPr>
-          <w:rFonts w:hint="default" w:ascii="Georgia" w:hAnsi="Georgia" w:eastAsia="宋体" w:cs="Georgia"/>
-          <w:i w:val="0"/>
-          <w:iCs w:val="0"/>
-          <w:color w:val="333333"/>
-          <w:spacing w:val="0"/>
-          <w:sz w:val="21"/>
-          <w:szCs w:val="21"/>
-          <w:shd w:val="clear" w:fill="FCFCFC"/>
-          <w:lang w:val="en-US" w:eastAsia="zh-CN"/>
-        </w:rPr>
-        <w:t>Q</w:t>
-      </w:r>
-      <w:r>
-        <w:rPr>
-          <w:rFonts w:hint="eastAsia" w:ascii="Georgia" w:hAnsi="Georgia" w:eastAsia="宋体" w:cs="Georgia"/>
-          <w:i w:val="0"/>
-          <w:iCs w:val="0"/>
-          <w:color w:val="333333"/>
-          <w:spacing w:val="0"/>
-          <w:sz w:val="21"/>
-          <w:szCs w:val="21"/>
-          <w:shd w:val="clear" w:fill="FCFCFC"/>
-          <w:lang w:val="en-US" w:eastAsia="zh-CN"/>
-        </w:rPr>
-        <w:t>-Learning</w:t>
-      </w:r>
-      <w:r>
-        <w:rPr>
-          <w:rFonts w:hint="default" w:ascii="Georgia" w:hAnsi="Georgia" w:eastAsia="宋体" w:cs="Georgia"/>
-          <w:i w:val="0"/>
-          <w:iCs w:val="0"/>
-          <w:color w:val="333333"/>
-          <w:spacing w:val="0"/>
-          <w:sz w:val="21"/>
-          <w:szCs w:val="21"/>
-          <w:shd w:val="clear" w:fill="FCFCFC"/>
-          <w:lang w:val="en-US" w:eastAsia="zh-CN"/>
-        </w:rPr>
-        <w:t>的多个组成部分</w:t>
-      </w:r>
-      <w:r>
-        <w:rPr>
-          <w:rFonts w:hint="eastAsia" w:ascii="Georgia" w:hAnsi="Georgia" w:eastAsia="宋体" w:cs="Georgia"/>
-          <w:i w:val="0"/>
-          <w:iCs w:val="0"/>
-          <w:color w:val="333333"/>
-          <w:spacing w:val="0"/>
-          <w:sz w:val="21"/>
-          <w:szCs w:val="21"/>
-          <w:shd w:val="clear" w:fill="FCFCFC"/>
-          <w:lang w:val="en-US" w:eastAsia="zh-CN"/>
-        </w:rPr>
-        <w:t>设计如下</w:t>
-      </w:r>
-      <w:r>
-        <w:rPr>
-          <w:rFonts w:hint="default" w:ascii="Georgia" w:hAnsi="Georgia" w:eastAsia="宋体" w:cs="Georgia"/>
-          <w:i w:val="0"/>
-          <w:iCs w:val="0"/>
-          <w:color w:val="333333"/>
-          <w:spacing w:val="0"/>
-          <w:sz w:val="21"/>
-          <w:szCs w:val="21"/>
-          <w:shd w:val="clear" w:fill="FCFCFC"/>
-          <w:lang w:val="en-US" w:eastAsia="zh-CN"/>
-        </w:rPr>
-        <w:t>：</w:t>
-      </w:r>
-    </w:p>
-    <w:p>
-      <w:pPr>
-        <w:numPr>
-          <w:ilvl w:val="0"/>
-          <w:numId w:val="0"/>
-        </w:numPr>
-        <w:ind w:leftChars="0"/>
-        <w:rPr>
-          <w:rFonts w:hint="default" w:ascii="Georgia" w:hAnsi="Georgia" w:eastAsia="宋体" w:cs="Georgia"/>
-          <w:i w:val="0"/>
-          <w:iCs w:val="0"/>
-          <w:color w:val="333333"/>
-          <w:spacing w:val="0"/>
-          <w:sz w:val="21"/>
-          <w:szCs w:val="21"/>
-          <w:highlight w:val="yellow"/>
-          <w:shd w:val="clear" w:fill="FCFCFC"/>
-          <w:lang w:val="en-US" w:eastAsia="zh-CN"/>
-        </w:rPr>
-      </w:pPr>
-      <w:r>
-        <w:rPr>
-          <w:rFonts w:hint="eastAsia" w:ascii="Georgia" w:hAnsi="Georgia" w:eastAsia="宋体" w:cs="Georgia"/>
-          <w:i w:val="0"/>
-          <w:iCs w:val="0"/>
-          <w:color w:val="333333"/>
-          <w:spacing w:val="0"/>
-          <w:sz w:val="21"/>
-          <w:szCs w:val="21"/>
-          <w:shd w:val="clear" w:fill="FCFCFC"/>
-          <w:lang w:val="en-US" w:eastAsia="zh-CN"/>
-        </w:rPr>
-        <w:t xml:space="preserve">- </w:t>
-      </w:r>
-      <w:r>
-        <w:rPr>
-          <w:rFonts w:hint="default" w:ascii="Georgia" w:hAnsi="Georgia" w:eastAsia="宋体" w:cs="Georgia"/>
-          <w:i w:val="0"/>
-          <w:iCs w:val="0"/>
-          <w:color w:val="333333"/>
-          <w:spacing w:val="0"/>
-          <w:sz w:val="21"/>
-          <w:szCs w:val="21"/>
-          <w:highlight w:val="yellow"/>
-          <w:shd w:val="clear" w:fill="FCFCFC"/>
-          <w:lang w:val="en-US" w:eastAsia="zh-CN"/>
-        </w:rPr>
-        <w:t>代理。代理是在环境中执行和操作的实体。</w:t>
-      </w:r>
-      <w:r>
-        <w:rPr>
-          <w:rFonts w:hint="eastAsia" w:ascii="Georgia" w:hAnsi="Georgia" w:eastAsia="宋体" w:cs="Georgia"/>
-          <w:i w:val="0"/>
-          <w:iCs w:val="0"/>
-          <w:color w:val="333333"/>
-          <w:spacing w:val="0"/>
-          <w:sz w:val="21"/>
-          <w:szCs w:val="21"/>
-          <w:highlight w:val="yellow"/>
-          <w:shd w:val="clear" w:fill="FCFCFC"/>
-          <w:lang w:val="en-US" w:eastAsia="zh-CN"/>
-        </w:rPr>
-        <w:t>本文中指数据平面中交换机的P4程序</w:t>
-      </w:r>
-    </w:p>
-    <w:p>
-      <w:pPr>
-        <w:numPr>
-          <w:ilvl w:val="0"/>
-          <w:numId w:val="0"/>
-        </w:numPr>
-        <w:ind w:leftChars="0"/>
-        <w:rPr>
-          <w:rFonts w:hint="default" w:ascii="Georgia" w:hAnsi="Georgia" w:eastAsia="宋体" w:cs="Georgia"/>
-          <w:i w:val="0"/>
-          <w:iCs w:val="0"/>
-          <w:color w:val="333333"/>
-          <w:spacing w:val="0"/>
-          <w:sz w:val="21"/>
-          <w:szCs w:val="21"/>
-          <w:highlight w:val="yellow"/>
-          <w:shd w:val="clear" w:fill="FCFCFC"/>
-          <w:lang w:val="en-US" w:eastAsia="zh-CN"/>
-        </w:rPr>
-      </w:pPr>
-      <w:r>
-        <w:rPr>
-          <w:rFonts w:hint="eastAsia" w:ascii="Georgia" w:hAnsi="Georgia" w:eastAsia="宋体" w:cs="Georgia"/>
-          <w:i w:val="0"/>
-          <w:iCs w:val="0"/>
-          <w:color w:val="333333"/>
-          <w:spacing w:val="0"/>
-          <w:sz w:val="21"/>
-          <w:szCs w:val="21"/>
-          <w:highlight w:val="yellow"/>
-          <w:shd w:val="clear" w:fill="FCFCFC"/>
-          <w:lang w:val="en-US" w:eastAsia="zh-CN"/>
-        </w:rPr>
-        <w:t>- 状态</w:t>
-      </w:r>
-      <w:r>
-        <w:rPr>
-          <w:rFonts w:hint="default" w:ascii="Georgia" w:hAnsi="Georgia" w:eastAsia="宋体" w:cs="Georgia"/>
-          <w:i w:val="0"/>
-          <w:iCs w:val="0"/>
-          <w:color w:val="333333"/>
-          <w:spacing w:val="0"/>
-          <w:sz w:val="21"/>
-          <w:szCs w:val="21"/>
-          <w:highlight w:val="yellow"/>
-          <w:shd w:val="clear" w:fill="FCFCFC"/>
-          <w:lang w:val="en-US" w:eastAsia="zh-CN"/>
-        </w:rPr>
-        <w:t>。 状态是标识代理环境中当前位置的变量。</w:t>
-      </w:r>
-      <w:r>
-        <w:rPr>
-          <w:rFonts w:hint="eastAsia" w:ascii="Georgia" w:hAnsi="Georgia" w:eastAsia="宋体" w:cs="Georgia"/>
-          <w:i w:val="0"/>
-          <w:iCs w:val="0"/>
-          <w:color w:val="333333"/>
-          <w:spacing w:val="0"/>
-          <w:sz w:val="21"/>
-          <w:szCs w:val="21"/>
-          <w:highlight w:val="yellow"/>
-          <w:shd w:val="clear" w:fill="FCFCFC"/>
-          <w:lang w:val="en-US" w:eastAsia="zh-CN"/>
-        </w:rPr>
-        <w:t>有两种状态，识别成功or失败</w:t>
-      </w:r>
-    </w:p>
-    <w:p>
-      <w:pPr>
-        <w:numPr>
-          <w:ilvl w:val="0"/>
-          <w:numId w:val="0"/>
-        </w:numPr>
-        <w:ind w:leftChars="0"/>
-        <w:rPr>
-          <w:rFonts w:hint="default" w:ascii="Georgia" w:hAnsi="Georgia" w:eastAsia="宋体" w:cs="Georgia"/>
-          <w:i w:val="0"/>
-          <w:iCs w:val="0"/>
-          <w:color w:val="333333"/>
-          <w:spacing w:val="0"/>
-          <w:sz w:val="21"/>
-          <w:szCs w:val="21"/>
-          <w:highlight w:val="yellow"/>
-          <w:shd w:val="clear" w:fill="FCFCFC"/>
-          <w:lang w:val="en-US" w:eastAsia="zh-CN"/>
-        </w:rPr>
-      </w:pPr>
-      <w:r>
-        <w:rPr>
-          <w:rFonts w:hint="eastAsia" w:ascii="Georgia" w:hAnsi="Georgia" w:eastAsia="宋体" w:cs="Georgia"/>
-          <w:i w:val="0"/>
-          <w:iCs w:val="0"/>
-          <w:color w:val="333333"/>
-          <w:spacing w:val="0"/>
-          <w:sz w:val="21"/>
-          <w:szCs w:val="21"/>
-          <w:highlight w:val="yellow"/>
-          <w:shd w:val="clear" w:fill="FCFCFC"/>
-          <w:lang w:val="en-US" w:eastAsia="zh-CN"/>
-        </w:rPr>
-        <w:t xml:space="preserve">- </w:t>
-      </w:r>
-      <w:r>
-        <w:rPr>
-          <w:rFonts w:hint="default" w:ascii="Georgia" w:hAnsi="Georgia" w:eastAsia="宋体" w:cs="Georgia"/>
-          <w:i w:val="0"/>
-          <w:iCs w:val="0"/>
-          <w:color w:val="333333"/>
-          <w:spacing w:val="0"/>
-          <w:sz w:val="21"/>
-          <w:szCs w:val="21"/>
-          <w:highlight w:val="yellow"/>
-          <w:shd w:val="clear" w:fill="FCFCFC"/>
-          <w:lang w:val="en-US" w:eastAsia="zh-CN"/>
-        </w:rPr>
-        <w:t>行动。该操作是代理处于特定状态时的操作。</w:t>
-      </w:r>
-      <w:r>
-        <w:rPr>
-          <w:rFonts w:hint="eastAsia" w:ascii="Georgia" w:hAnsi="Georgia" w:eastAsia="宋体" w:cs="Georgia"/>
-          <w:i w:val="0"/>
-          <w:iCs w:val="0"/>
-          <w:color w:val="333333"/>
-          <w:spacing w:val="0"/>
-          <w:sz w:val="21"/>
-          <w:szCs w:val="21"/>
-          <w:highlight w:val="yellow"/>
-          <w:shd w:val="clear" w:fill="FCFCFC"/>
-          <w:lang w:val="en-US" w:eastAsia="zh-CN"/>
-        </w:rPr>
-        <w:t>本设计中包括三个动作，捕获、丢弃和转发</w:t>
-      </w:r>
-    </w:p>
-    <w:p>
-      <w:pPr>
-        <w:numPr>
-          <w:ilvl w:val="0"/>
-          <w:numId w:val="0"/>
-        </w:numPr>
-        <w:ind w:leftChars="0"/>
-        <w:rPr>
-          <w:rFonts w:hint="default" w:ascii="Georgia" w:hAnsi="Georgia" w:eastAsia="宋体" w:cs="Georgia"/>
-          <w:i w:val="0"/>
-          <w:iCs w:val="0"/>
-          <w:color w:val="333333"/>
-          <w:spacing w:val="0"/>
-          <w:sz w:val="21"/>
-          <w:szCs w:val="21"/>
-          <w:highlight w:val="yellow"/>
-          <w:shd w:val="clear" w:fill="FCFCFC"/>
-          <w:lang w:val="en-US" w:eastAsia="zh-CN"/>
-        </w:rPr>
-      </w:pPr>
-      <w:r>
-        <w:rPr>
-          <w:rFonts w:hint="eastAsia" w:ascii="Georgia" w:hAnsi="Georgia" w:eastAsia="宋体" w:cs="Georgia"/>
-          <w:i w:val="0"/>
-          <w:iCs w:val="0"/>
-          <w:color w:val="333333"/>
-          <w:spacing w:val="0"/>
-          <w:sz w:val="21"/>
-          <w:szCs w:val="21"/>
-          <w:highlight w:val="yellow"/>
-          <w:shd w:val="clear" w:fill="FCFCFC"/>
-          <w:lang w:val="en-US" w:eastAsia="zh-CN"/>
-        </w:rPr>
-        <w:t xml:space="preserve">- </w:t>
-      </w:r>
-      <w:r>
-        <w:rPr>
-          <w:rFonts w:hint="default" w:ascii="Georgia" w:hAnsi="Georgia" w:eastAsia="宋体" w:cs="Georgia"/>
-          <w:i w:val="0"/>
-          <w:iCs w:val="0"/>
-          <w:color w:val="333333"/>
-          <w:spacing w:val="0"/>
-          <w:sz w:val="21"/>
-          <w:szCs w:val="21"/>
-          <w:highlight w:val="yellow"/>
-          <w:shd w:val="clear" w:fill="FCFCFC"/>
-          <w:lang w:val="en-US" w:eastAsia="zh-CN"/>
-        </w:rPr>
-        <w:t>奖励。强化学习中的基本概念是为代理的行为提供积极或消极响应的概念。</w:t>
-      </w:r>
-      <w:r>
-        <w:rPr>
-          <w:rFonts w:hint="eastAsia" w:ascii="Georgia" w:hAnsi="Georgia" w:eastAsia="宋体" w:cs="Georgia"/>
-          <w:i w:val="0"/>
-          <w:iCs w:val="0"/>
-          <w:color w:val="333333"/>
-          <w:spacing w:val="0"/>
-          <w:sz w:val="21"/>
-          <w:szCs w:val="21"/>
-          <w:highlight w:val="yellow"/>
-          <w:shd w:val="clear" w:fill="FCFCFC"/>
-          <w:lang w:val="en-US" w:eastAsia="zh-CN"/>
-        </w:rPr>
-        <w:t>当前数据包的攻击类型识别成功则加分，否则减分</w:t>
-      </w:r>
-    </w:p>
-    <w:p>
-      <w:pPr>
-        <w:numPr>
-          <w:ilvl w:val="0"/>
-          <w:numId w:val="0"/>
-        </w:numPr>
-        <w:ind w:leftChars="0"/>
-        <w:rPr>
-          <w:rFonts w:hint="default" w:ascii="Georgia" w:hAnsi="Georgia" w:eastAsia="宋体" w:cs="Georgia"/>
-          <w:i w:val="0"/>
-          <w:iCs w:val="0"/>
-          <w:color w:val="333333"/>
-          <w:spacing w:val="0"/>
-          <w:sz w:val="21"/>
-          <w:szCs w:val="21"/>
-          <w:highlight w:val="yellow"/>
-          <w:shd w:val="clear" w:fill="FCFCFC"/>
-          <w:lang w:val="en-US" w:eastAsia="zh-CN"/>
-        </w:rPr>
-      </w:pPr>
-      <w:r>
-        <w:rPr>
-          <w:rFonts w:hint="eastAsia" w:ascii="Georgia" w:hAnsi="Georgia" w:eastAsia="宋体" w:cs="Georgia"/>
-          <w:i w:val="0"/>
-          <w:iCs w:val="0"/>
-          <w:color w:val="333333"/>
-          <w:spacing w:val="0"/>
-          <w:sz w:val="21"/>
-          <w:szCs w:val="21"/>
-          <w:highlight w:val="yellow"/>
-          <w:shd w:val="clear" w:fill="FCFCFC"/>
-          <w:lang w:val="en-US" w:eastAsia="zh-CN"/>
-        </w:rPr>
-        <w:t xml:space="preserve">- </w:t>
-      </w:r>
-      <w:r>
-        <w:rPr>
-          <w:rFonts w:hint="default" w:ascii="Georgia" w:hAnsi="Georgia" w:eastAsia="宋体" w:cs="Georgia"/>
-          <w:i w:val="0"/>
-          <w:iCs w:val="0"/>
-          <w:color w:val="333333"/>
-          <w:spacing w:val="0"/>
-          <w:sz w:val="21"/>
-          <w:szCs w:val="21"/>
-          <w:highlight w:val="yellow"/>
-          <w:shd w:val="clear" w:fill="FCFCFC"/>
-          <w:lang w:val="en-US" w:eastAsia="zh-CN"/>
-        </w:rPr>
-        <w:t>情节。一集是指代理无法再采取新操作并最终终止。</w:t>
-      </w:r>
-    </w:p>
-    <w:p>
-      <w:pPr>
-        <w:numPr>
-          <w:ilvl w:val="0"/>
-          <w:numId w:val="0"/>
-        </w:numPr>
-        <w:ind w:leftChars="0"/>
-        <w:rPr>
-          <w:rFonts w:hint="default" w:ascii="Georgia" w:hAnsi="Georgia" w:eastAsia="宋体" w:cs="Georgia"/>
-          <w:i w:val="0"/>
-          <w:iCs w:val="0"/>
-          <w:color w:val="333333"/>
-          <w:spacing w:val="0"/>
-          <w:sz w:val="21"/>
-          <w:szCs w:val="21"/>
-          <w:shd w:val="clear" w:fill="FCFCFC"/>
-          <w:lang w:val="en-US" w:eastAsia="zh-CN"/>
-        </w:rPr>
-      </w:pPr>
-      <w:r>
-        <w:rPr>
-          <w:rFonts w:hint="eastAsia" w:ascii="Georgia" w:hAnsi="Georgia" w:eastAsia="宋体" w:cs="Georgia"/>
-          <w:i w:val="0"/>
-          <w:iCs w:val="0"/>
-          <w:color w:val="333333"/>
-          <w:spacing w:val="0"/>
-          <w:sz w:val="21"/>
-          <w:szCs w:val="21"/>
-          <w:highlight w:val="yellow"/>
-          <w:shd w:val="clear" w:fill="FCFCFC"/>
-          <w:lang w:val="en-US" w:eastAsia="zh-CN"/>
-        </w:rPr>
-        <w:t xml:space="preserve">- </w:t>
-      </w:r>
-      <w:r>
-        <w:rPr>
-          <w:rFonts w:hint="default" w:ascii="Georgia" w:hAnsi="Georgia" w:eastAsia="宋体" w:cs="Georgia"/>
-          <w:i w:val="0"/>
-          <w:iCs w:val="0"/>
-          <w:color w:val="333333"/>
-          <w:spacing w:val="0"/>
-          <w:sz w:val="21"/>
-          <w:szCs w:val="21"/>
-          <w:highlight w:val="yellow"/>
-          <w:shd w:val="clear" w:fill="FCFCFC"/>
-          <w:lang w:val="en-US" w:eastAsia="zh-CN"/>
-        </w:rPr>
-        <w:t>Q 值。Q 值是用于测量特定状态下的操作的指标。</w:t>
-      </w:r>
-    </w:p>
-    <w:p>
-      <w:pPr>
-        <w:numPr>
-          <w:ilvl w:val="0"/>
-          <w:numId w:val="0"/>
-        </w:numPr>
-        <w:ind w:leftChars="0"/>
-        <w:rPr>
-          <w:rFonts w:hint="default" w:ascii="Georgia" w:hAnsi="Georgia" w:eastAsia="宋体" w:cs="Georgia"/>
-          <w:i w:val="0"/>
-          <w:iCs w:val="0"/>
-          <w:color w:val="333333"/>
-          <w:spacing w:val="0"/>
-          <w:sz w:val="21"/>
-          <w:szCs w:val="21"/>
-          <w:shd w:val="clear" w:fill="FCFCFC"/>
-          <w:lang w:val="en-US" w:eastAsia="zh-CN"/>
-        </w:rPr>
-      </w:pPr>
-      <w:r>
-        <w:rPr>
-          <w:rFonts w:hint="default" w:ascii="Georgia" w:hAnsi="Georgia" w:eastAsia="宋体" w:cs="Georgia"/>
-          <w:i w:val="0"/>
-          <w:iCs w:val="0"/>
-          <w:color w:val="333333"/>
-          <w:spacing w:val="0"/>
-          <w:sz w:val="21"/>
-          <w:szCs w:val="21"/>
-          <w:shd w:val="clear" w:fill="FCFCFC"/>
-          <w:lang w:val="en-US" w:eastAsia="zh-CN"/>
-        </w:rPr>
-        <w:t>以下是确定 Q 值的两种方法：</w:t>
-      </w:r>
-    </w:p>
-    <w:p>
-      <w:pPr>
-        <w:numPr>
-          <w:ilvl w:val="0"/>
-          <w:numId w:val="0"/>
-        </w:numPr>
-        <w:rPr>
-          <w:rFonts w:hint="default" w:ascii="Georgia" w:hAnsi="Georgia" w:eastAsia="宋体" w:cs="Georgia"/>
-          <w:i w:val="0"/>
-          <w:iCs w:val="0"/>
-          <w:color w:val="333333"/>
-          <w:spacing w:val="0"/>
-          <w:sz w:val="21"/>
-          <w:szCs w:val="21"/>
-          <w:shd w:val="clear" w:fill="FCFCFC"/>
-          <w:lang w:val="en-US" w:eastAsia="zh-CN"/>
-        </w:rPr>
-      </w:pPr>
-      <w:r>
-        <w:rPr>
-          <w:rFonts w:hint="eastAsia" w:ascii="Georgia" w:hAnsi="Georgia" w:eastAsia="宋体" w:cs="Georgia"/>
-          <w:i w:val="0"/>
-          <w:iCs w:val="0"/>
-          <w:color w:val="333333"/>
-          <w:spacing w:val="0"/>
-          <w:sz w:val="21"/>
-          <w:szCs w:val="21"/>
-          <w:shd w:val="clear" w:fill="FCFCFC"/>
-          <w:lang w:val="en-US" w:eastAsia="zh-CN"/>
-        </w:rPr>
-        <w:t>a.</w:t>
-      </w:r>
-      <w:r>
-        <w:rPr>
-          <w:rFonts w:hint="default" w:ascii="Georgia" w:hAnsi="Georgia" w:eastAsia="宋体" w:cs="Georgia"/>
-          <w:i w:val="0"/>
-          <w:iCs w:val="0"/>
-          <w:color w:val="333333"/>
-          <w:spacing w:val="0"/>
-          <w:sz w:val="21"/>
-          <w:szCs w:val="21"/>
-          <w:shd w:val="clear" w:fill="FCFCFC"/>
-          <w:lang w:val="en-US" w:eastAsia="zh-CN"/>
-        </w:rPr>
-        <w:t>时间差异。时间差分公式通过将当前状态和动作的差值与先前状态和动作进行比较，合并当前状态和动作的值来计算 Q 值。</w:t>
-      </w:r>
-    </w:p>
-    <w:p>
-      <w:pPr>
-        <w:numPr>
-          <w:ilvl w:val="0"/>
-          <w:numId w:val="0"/>
-        </w:numPr>
-        <w:ind w:leftChars="0"/>
-        <w:rPr>
-          <w:rFonts w:hint="default" w:ascii="Georgia" w:hAnsi="Georgia" w:eastAsia="宋体" w:cs="Georgia"/>
-          <w:i w:val="0"/>
-          <w:iCs w:val="0"/>
-          <w:color w:val="333333"/>
-          <w:spacing w:val="0"/>
-          <w:sz w:val="21"/>
-          <w:szCs w:val="21"/>
-          <w:shd w:val="clear" w:fill="FCFCFC"/>
-          <w:lang w:val="en-US" w:eastAsia="zh-CN"/>
-        </w:rPr>
-      </w:pPr>
-      <w:r>
-        <w:rPr>
-          <w:rFonts w:hint="eastAsia" w:ascii="Georgia" w:hAnsi="Georgia" w:eastAsia="宋体" w:cs="Georgia"/>
-          <w:i w:val="0"/>
-          <w:iCs w:val="0"/>
-          <w:color w:val="333333"/>
-          <w:spacing w:val="0"/>
-          <w:sz w:val="21"/>
-          <w:szCs w:val="21"/>
-          <w:shd w:val="clear" w:fill="FCFCFC"/>
-          <w:lang w:val="en-US" w:eastAsia="zh-CN"/>
-        </w:rPr>
-        <w:t>B.</w:t>
-      </w:r>
-      <w:r>
-        <w:rPr>
-          <w:rFonts w:hint="default" w:ascii="Georgia" w:hAnsi="Georgia" w:eastAsia="宋体" w:cs="Georgia"/>
-          <w:i w:val="0"/>
-          <w:iCs w:val="0"/>
-          <w:color w:val="333333"/>
-          <w:spacing w:val="0"/>
-          <w:sz w:val="21"/>
-          <w:szCs w:val="21"/>
-          <w:shd w:val="clear" w:fill="FCFCFC"/>
-          <w:lang w:val="en-US" w:eastAsia="zh-CN"/>
-        </w:rPr>
-        <w:t>贝尔曼方程。数学家理查德·贝尔曼（Richard Bellman）在1957年发明了这个方程，作为最优决策的递归公式。在q</w:t>
-      </w:r>
-      <w:r>
-        <w:rPr>
-          <w:rFonts w:hint="eastAsia" w:ascii="Georgia" w:hAnsi="Georgia" w:eastAsia="宋体" w:cs="Georgia"/>
-          <w:i w:val="0"/>
-          <w:iCs w:val="0"/>
-          <w:color w:val="333333"/>
-          <w:spacing w:val="0"/>
-          <w:sz w:val="21"/>
-          <w:szCs w:val="21"/>
-          <w:shd w:val="clear" w:fill="FCFCFC"/>
-          <w:lang w:val="en-US" w:eastAsia="zh-CN"/>
-        </w:rPr>
-        <w:t>Learning</w:t>
-      </w:r>
-      <w:r>
-        <w:rPr>
-          <w:rFonts w:hint="default" w:ascii="Georgia" w:hAnsi="Georgia" w:eastAsia="宋体" w:cs="Georgia"/>
-          <w:i w:val="0"/>
-          <w:iCs w:val="0"/>
-          <w:color w:val="333333"/>
-          <w:spacing w:val="0"/>
-          <w:sz w:val="21"/>
-          <w:szCs w:val="21"/>
-          <w:shd w:val="clear" w:fill="FCFCFC"/>
-          <w:lang w:val="en-US" w:eastAsia="zh-CN"/>
-        </w:rPr>
-        <w:t>环境中，贝尔曼方程用于帮助计算给定状态的值并评估其相对位置。具有最高值的状态被视为最佳状态。</w:t>
-      </w:r>
-    </w:p>
-    <w:p>
-      <w:pPr>
-        <w:numPr>
-          <w:ilvl w:val="0"/>
-          <w:numId w:val="0"/>
-        </w:numPr>
-        <w:ind w:leftChars="0"/>
-        <w:rPr>
-          <w:rFonts w:hint="default" w:ascii="Georgia" w:hAnsi="Georgia" w:eastAsia="宋体" w:cs="Georgia"/>
-          <w:i w:val="0"/>
-          <w:iCs w:val="0"/>
-          <w:color w:val="333333"/>
-          <w:spacing w:val="0"/>
-          <w:sz w:val="21"/>
-          <w:szCs w:val="21"/>
-          <w:shd w:val="clear" w:fill="FCFCFC"/>
-          <w:lang w:val="en-US" w:eastAsia="zh-CN"/>
-        </w:rPr>
-      </w:pPr>
-      <w:r>
-        <w:rPr>
-          <w:rFonts w:hint="default" w:ascii="Georgia" w:hAnsi="Georgia" w:eastAsia="宋体" w:cs="Georgia"/>
-          <w:i w:val="0"/>
-          <w:iCs w:val="0"/>
-          <w:color w:val="333333"/>
-          <w:spacing w:val="0"/>
-          <w:sz w:val="21"/>
-          <w:szCs w:val="21"/>
-          <w:shd w:val="clear" w:fill="FCFCFC"/>
-          <w:lang w:val="en-US" w:eastAsia="zh-CN"/>
-        </w:rPr>
-        <w:t xml:space="preserve">Q </w:t>
-      </w:r>
-      <w:r>
-        <w:rPr>
-          <w:rFonts w:hint="eastAsia" w:ascii="Georgia" w:hAnsi="Georgia" w:eastAsia="宋体" w:cs="Georgia"/>
-          <w:i w:val="0"/>
-          <w:iCs w:val="0"/>
-          <w:color w:val="333333"/>
-          <w:spacing w:val="0"/>
-          <w:sz w:val="21"/>
-          <w:szCs w:val="21"/>
-          <w:shd w:val="clear" w:fill="FCFCFC"/>
-          <w:lang w:val="en-US" w:eastAsia="zh-CN"/>
-        </w:rPr>
-        <w:t>Learning</w:t>
-      </w:r>
-      <w:r>
-        <w:rPr>
-          <w:rFonts w:hint="default" w:ascii="Georgia" w:hAnsi="Georgia" w:eastAsia="宋体" w:cs="Georgia"/>
-          <w:i w:val="0"/>
-          <w:iCs w:val="0"/>
-          <w:color w:val="333333"/>
-          <w:spacing w:val="0"/>
-          <w:sz w:val="21"/>
-          <w:szCs w:val="21"/>
-          <w:shd w:val="clear" w:fill="FCFCFC"/>
-          <w:lang w:val="en-US" w:eastAsia="zh-CN"/>
-        </w:rPr>
-        <w:t>模型通过试错体验来学习任务的最佳行为。</w:t>
-      </w:r>
-      <w:r>
-        <w:rPr>
-          <w:rFonts w:hint="eastAsia" w:ascii="Georgia" w:hAnsi="Georgia" w:eastAsia="宋体" w:cs="Georgia"/>
-          <w:i w:val="0"/>
-          <w:iCs w:val="0"/>
-          <w:color w:val="333333"/>
-          <w:spacing w:val="0"/>
-          <w:sz w:val="21"/>
-          <w:szCs w:val="21"/>
-          <w:shd w:val="clear" w:fill="FCFCFC"/>
-          <w:lang w:val="en-US" w:eastAsia="zh-CN"/>
-        </w:rPr>
-        <w:t>其</w:t>
-      </w:r>
-      <w:r>
-        <w:rPr>
-          <w:rFonts w:hint="default" w:ascii="Georgia" w:hAnsi="Georgia" w:eastAsia="宋体" w:cs="Georgia"/>
-          <w:i w:val="0"/>
-          <w:iCs w:val="0"/>
-          <w:color w:val="333333"/>
-          <w:spacing w:val="0"/>
-          <w:sz w:val="21"/>
-          <w:szCs w:val="21"/>
-          <w:shd w:val="clear" w:fill="FCFCFC"/>
-          <w:lang w:val="en-US" w:eastAsia="zh-CN"/>
-        </w:rPr>
-        <w:t>过程涉及通过学习最佳操作值函数或 q 函数来建模最佳行为。此函数表示状态 s 中操作 a 的最佳长期值，随后在每个后续状态中遵循最佳行为。</w:t>
-      </w:r>
-    </w:p>
-    <w:p>
-      <w:pPr>
-        <w:numPr>
-          <w:ilvl w:val="0"/>
-          <w:numId w:val="0"/>
-        </w:numPr>
-        <w:rPr>
-          <w:rFonts w:hint="eastAsia" w:ascii="Georgia" w:hAnsi="Georgia" w:eastAsia="宋体" w:cs="Georgia"/>
-          <w:i w:val="0"/>
-          <w:iCs w:val="0"/>
-          <w:color w:val="333333"/>
-          <w:spacing w:val="0"/>
-          <w:sz w:val="21"/>
-          <w:szCs w:val="21"/>
-          <w:shd w:val="clear" w:fill="FCFCFC"/>
-          <w:lang w:val="en-US" w:eastAsia="zh-CN"/>
-        </w:rPr>
-      </w:pPr>
-      <w:r>
-        <w:rPr>
-          <w:rFonts w:hint="eastAsia" w:ascii="Georgia" w:hAnsi="Georgia" w:eastAsia="宋体" w:cs="Georgia"/>
-          <w:i w:val="0"/>
-          <w:iCs w:val="0"/>
-          <w:color w:val="333333"/>
-          <w:spacing w:val="0"/>
-          <w:sz w:val="21"/>
-          <w:szCs w:val="21"/>
-          <w:shd w:val="clear" w:fill="FCFCFC"/>
-          <w:lang w:val="en-US" w:eastAsia="zh-CN"/>
-        </w:rPr>
-        <w:t>Q(s, a) = Q(s, a) + \alpha * (r + \gamma * \max_{a'} Q(s', a') - Q(s, a))</w:t>
-      </w:r>
-    </w:p>
-    <w:p>
-      <w:pPr>
-        <w:numPr>
-          <w:ilvl w:val="0"/>
           <w:numId w:val="0"/>
         </w:numPr>
         <w:rPr>
@@ -4972,7 +3700,7 @@
           <w:lang w:val="en-US" w:eastAsia="zh-CN"/>
         </w:rPr>
         <w:object>
-          <v:shape id="_x0000_i1027" o:spt="75" type="#_x0000_t75" style="height:331.15pt;width:358.05pt;" o:ole="t" filled="f" o:preferrelative="t" stroked="f" coordsize="21600,21600">
+          <v:shape id="_x0000_i1028" o:spt="75" type="#_x0000_t75" style="height:331.15pt;width:358.05pt;" o:ole="t" filled="f" o:preferrelative="t" stroked="f" coordsize="21600,21600">
             <v:path/>
             <v:fill on="f" focussize="0,0"/>
             <v:stroke on="f"/>
@@ -4981,7 +3709,7 @@
             <w10:wrap type="none"/>
             <w10:anchorlock/>
           </v:shape>
-          <o:OLEObject Type="Embed" ProgID="Visio.Drawing.15" ShapeID="_x0000_i1027" DrawAspect="Content" ObjectID="_1468075728" r:id="rId12">
+          <o:OLEObject Type="Embed" ProgID="Visio.Drawing.15" ShapeID="_x0000_i1028" DrawAspect="Content" ObjectID="_1468075728" r:id="rId12">
             <o:LockedField>false</o:LockedField>
           </o:OLEObject>
         </w:object>

</xml_diff>